<commit_message>
implementación de todos los puntos
archivo correcto
</commit_message>
<xml_diff>
--- a/INFORME DESAFÍO II INFORMATICA II.docx
+++ b/INFORME DESAFÍO II INFORMATICA II.docx
@@ -12,6 +12,8 @@
           <w:szCs w:val="24"/>
         </w:rPr>
       </w:pPr>
+      <w:bookmarkStart w:id="0" w:name="_Hlk179993552"/>
+      <w:bookmarkEnd w:id="0"/>
       <w:r>
         <w:rPr>
           <w:rFonts w:ascii="Times New Roman" w:hAnsi="Times New Roman" w:cs="Times New Roman"/>
@@ -28,8 +30,8 @@
           <w:szCs w:val="24"/>
         </w:rPr>
         <w:drawing>
-          <wp:inline distT="0" distB="0" distL="0" distR="0" wp14:anchorId="39113A7F" wp14:editId="2924889D">
-            <wp:extent cx="3603141" cy="1158240"/>
+          <wp:inline distT="0" distB="0" distL="0" distR="0" wp14:anchorId="30884A21" wp14:editId="77909699">
+            <wp:extent cx="3602990" cy="1158240"/>
             <wp:effectExtent l="0" t="0" r="0" b="3810"/>
             <wp:docPr id="2" name="Imagen 2"/>
             <wp:cNvGraphicFramePr>
@@ -40,10 +42,12 @@
                 <pic:pic xmlns:pic="http://schemas.openxmlformats.org/drawingml/2006/picture">
                   <pic:nvPicPr>
                     <pic:cNvPr id="2" name="Imagen 2"/>
-                    <pic:cNvPicPr/>
+                    <pic:cNvPicPr>
+                      <a:picLocks noChangeAspect="1"/>
+                    </pic:cNvPicPr>
                   </pic:nvPicPr>
                   <pic:blipFill>
-                    <a:blip r:embed="rId5" cstate="print">
+                    <a:blip r:embed="rId7" cstate="print">
                       <a:extLst>
                         <a:ext uri="{28A0092B-C50C-407E-A947-70E740481C1C}">
                           <a14:useLocalDpi xmlns:a14="http://schemas.microsoft.com/office/drawing/2010/main" val="0"/>
@@ -372,7 +376,15 @@
           <w:color w:val="000000"/>
           <w:lang w:eastAsia="es-CO"/>
         </w:rPr>
-        <w:t>Facultad de Ingeniería </w:t>
+        <w:t xml:space="preserve">Facultad de </w:t>
+      </w:r>
+      <w:r>
+        <w:rPr>
+          <w:rFonts w:ascii="Times New Roman" w:eastAsia="Times New Roman" w:hAnsi="Times New Roman" w:cs="Times New Roman"/>
+          <w:color w:val="000000"/>
+          <w:lang w:eastAsia="es-CO"/>
+        </w:rPr>
+        <w:t>Ingeniería </w:t>
       </w:r>
     </w:p>
     <w:p>
@@ -482,6 +494,7 @@
     <w:p>
       <w:pPr>
         <w:spacing w:line="240" w:lineRule="auto"/>
+        <w:jc w:val="both"/>
         <w:rPr>
           <w:rFonts w:ascii="Times New Roman" w:eastAsia="Times New Roman" w:hAnsi="Times New Roman" w:cs="Times New Roman"/>
           <w:sz w:val="24"/>
@@ -500,57 +513,217 @@
           <w:lang w:eastAsia="es-CO"/>
         </w:rPr>
         <w:lastRenderedPageBreak/>
+        <w:t>Contextualización</w:t>
+      </w:r>
+      <w:r>
+        <w:rPr>
+          <w:rFonts w:ascii="Calibri" w:eastAsia="Times New Roman" w:hAnsi="Calibri" w:cs="Calibri"/>
+          <w:b/>
+          <w:bCs/>
+          <w:color w:val="000000"/>
+          <w:sz w:val="24"/>
+          <w:szCs w:val="24"/>
+          <w:lang w:eastAsia="es-CO"/>
+        </w:rPr>
+        <w:tab/>
+      </w:r>
+    </w:p>
+    <w:p>
+      <w:pPr>
+        <w:spacing w:line="240" w:lineRule="auto"/>
+        <w:jc w:val="both"/>
+      </w:pPr>
+      <w:r>
+        <w:t>La empresa TerMax es una compañía líder del suministro de combustibles</w:t>
+      </w:r>
+      <w:r>
+        <w:t xml:space="preserve">, tiene </w:t>
+      </w:r>
+      <w:r>
+        <w:t xml:space="preserve">estaciones de servicio repartidas a nivel nacional. </w:t>
+      </w:r>
+    </w:p>
+    <w:p>
+      <w:pPr>
+        <w:spacing w:line="240" w:lineRule="auto"/>
+        <w:jc w:val="both"/>
+      </w:pPr>
+      <w:r>
+        <w:t>Cada estación de servicio posee un nombre, un código identificador, un gerente, una región y una ubicación geográfica (expresada en coordenadas GPS). Además, cada una tiene un tanque central donde se almacenan separadamente las 3 categorías de combustible disponible para vender (Regular, Premium y EcoExtra). La capacidad de almacenamiento de cada categoría no necesariamente es uniforme en el tanque y puede variar entre los tanques de diferentes estaciones de servicio. A este tanque central se conectan entre 2 a 12 máquinas surtidoras desde las cuales se venderá directamente a los vehículos de los clientes. La estación de servicio puede estar físicamente subdividida en varias naves o islas, en las cuales se agrupan físicamente varios surtidores de forma contigua.</w:t>
+      </w:r>
+    </w:p>
+    <w:p>
+      <w:pPr>
+        <w:spacing w:line="240" w:lineRule="auto"/>
+        <w:jc w:val="both"/>
+      </w:pPr>
+      <w:r>
+        <w:t xml:space="preserve">Cada surtidor posee un código identificador y un modelo de dicha máquina, y están habilitados para distribuir las tres categorías de combustible. Cada uno registra individualmente todas las ventas realizadas en el día, registrando: la fecha, hora, cantidad y categoría de combustible, método de pago (Efectivo, TDebito, TCrédito), número de documento del cliente y la cantidad de dinero respectiva. Adicionalmente, cada vez que una surtidora vende combustible, se debe actualizar la disponibilidad del mismo en el tanque de la estación. En caso de que una venta requiera más combustible del disponible, se procede con la </w:t>
+      </w:r>
+      <w:r>
+        <w:t>venta,</w:t>
+      </w:r>
+      <w:r>
+        <w:t xml:space="preserve"> pero sólo debe cobrarse la cantidad suministrada</w:t>
+      </w:r>
+      <w:r>
+        <w:t xml:space="preserve"> (además se deben cumplir unas funcionalidades mínimas explicitas en el documento del desafío). </w:t>
+      </w:r>
+    </w:p>
+    <w:p>
+      <w:pPr>
+        <w:spacing w:line="240" w:lineRule="auto"/>
+        <w:jc w:val="both"/>
+      </w:pPr>
+      <w:r>
+        <w:rPr>
+          <w:rFonts w:ascii="Calibri" w:eastAsia="Times New Roman" w:hAnsi="Calibri" w:cs="Calibri"/>
+          <w:b/>
+          <w:bCs/>
+          <w:color w:val="000000"/>
+          <w:sz w:val="24"/>
+          <w:szCs w:val="24"/>
+          <w:lang w:eastAsia="es-CO"/>
+        </w:rPr>
         <w:t>Análisis del problema</w:t>
       </w:r>
-      <w:r>
-        <w:rPr>
-          <w:rFonts w:ascii="Calibri" w:eastAsia="Times New Roman" w:hAnsi="Calibri" w:cs="Calibri"/>
-          <w:b/>
-          <w:bCs/>
-          <w:color w:val="000000"/>
-          <w:sz w:val="24"/>
-          <w:szCs w:val="24"/>
-          <w:lang w:eastAsia="es-CO"/>
-        </w:rPr>
-        <w:tab/>
-      </w:r>
-    </w:p>
-    <w:p>
-      <w:pPr>
-        <w:spacing w:line="240" w:lineRule="auto"/>
-        <w:rPr>
-          <w:rFonts w:ascii="Times New Roman" w:eastAsia="Times New Roman" w:hAnsi="Times New Roman" w:cs="Times New Roman"/>
-          <w:sz w:val="24"/>
-          <w:szCs w:val="24"/>
-          <w:lang w:eastAsia="es-CO"/>
-        </w:rPr>
-      </w:pPr>
-      <w:r>
-        <w:rPr>
-          <w:rFonts w:ascii="Calibri" w:eastAsia="Times New Roman" w:hAnsi="Calibri" w:cs="Calibri"/>
-          <w:color w:val="000000"/>
-          <w:lang w:eastAsia="es-CO"/>
-        </w:rPr>
-        <w:t>La red Nacional se divide en estaciones y estas mismas en surtidores.</w:t>
-      </w:r>
-    </w:p>
-    <w:p>
-      <w:pPr>
-        <w:spacing w:line="240" w:lineRule="auto"/>
-        <w:rPr>
-          <w:rFonts w:ascii="Times New Roman" w:eastAsia="Times New Roman" w:hAnsi="Times New Roman" w:cs="Times New Roman"/>
-          <w:sz w:val="24"/>
-          <w:szCs w:val="24"/>
-          <w:lang w:eastAsia="es-CO"/>
-        </w:rPr>
-      </w:pPr>
-      <w:r>
-        <w:rPr>
-          <w:rFonts w:ascii="Calibri" w:eastAsia="Times New Roman" w:hAnsi="Calibri" w:cs="Calibri"/>
-          <w:color w:val="000000"/>
-          <w:lang w:eastAsia="es-CO"/>
-        </w:rPr>
-        <w:t>La propuesta a desarrollar, es implementar 3 clases que tienen una relación estrecha en sus características, las cuales son:</w:t>
+    </w:p>
+    <w:p>
+      <w:pPr>
+        <w:spacing w:line="240" w:lineRule="auto"/>
+        <w:jc w:val="both"/>
+        <w:rPr>
+          <w:rFonts w:ascii="Times New Roman" w:eastAsia="Times New Roman" w:hAnsi="Times New Roman" w:cs="Times New Roman"/>
+          <w:sz w:val="24"/>
+          <w:szCs w:val="24"/>
+          <w:lang w:eastAsia="es-CO"/>
+        </w:rPr>
+      </w:pPr>
+      <w:r>
+        <w:rPr>
+          <w:rFonts w:ascii="Calibri" w:eastAsia="Times New Roman" w:hAnsi="Calibri" w:cs="Calibri"/>
+          <w:color w:val="000000"/>
+          <w:lang w:eastAsia="es-CO"/>
+        </w:rPr>
+        <w:t>Dado que debemos usar programación orientada a objetos, tenemos que la</w:t>
+      </w:r>
+      <w:r>
+        <w:rPr>
+          <w:rFonts w:ascii="Calibri" w:eastAsia="Times New Roman" w:hAnsi="Calibri" w:cs="Calibri"/>
+          <w:color w:val="000000"/>
+          <w:lang w:eastAsia="es-CO"/>
+        </w:rPr>
+        <w:t xml:space="preserve"> propuesta a desarrollar, es implementar 3 clases que </w:t>
+      </w:r>
+      <w:r>
+        <w:rPr>
+          <w:rFonts w:ascii="Calibri" w:eastAsia="Times New Roman" w:hAnsi="Calibri" w:cs="Calibri"/>
+          <w:color w:val="000000"/>
+          <w:lang w:eastAsia="es-CO"/>
+        </w:rPr>
+        <w:t xml:space="preserve">interactúan entre ellas y </w:t>
+      </w:r>
+      <w:r>
+        <w:rPr>
+          <w:rFonts w:ascii="Calibri" w:eastAsia="Times New Roman" w:hAnsi="Calibri" w:cs="Calibri"/>
+          <w:color w:val="000000"/>
+          <w:lang w:eastAsia="es-CO"/>
+        </w:rPr>
+        <w:t xml:space="preserve">tienen una relación estrecha en sus </w:t>
+      </w:r>
+      <w:r>
+        <w:rPr>
+          <w:rFonts w:ascii="Calibri" w:eastAsia="Times New Roman" w:hAnsi="Calibri" w:cs="Calibri"/>
+          <w:color w:val="000000"/>
+          <w:lang w:eastAsia="es-CO"/>
+        </w:rPr>
+        <w:t>características, las cuales son:</w:t>
+      </w:r>
+    </w:p>
+    <w:p>
+      <w:pPr>
+        <w:numPr>
+          <w:ilvl w:val="0"/>
+          <w:numId w:val="1"/>
+        </w:numPr>
+        <w:spacing w:after="0" w:line="240" w:lineRule="auto"/>
+        <w:ind w:left="770"/>
+        <w:jc w:val="both"/>
+        <w:textAlignment w:val="baseline"/>
+        <w:rPr>
+          <w:rFonts w:ascii="Arial" w:eastAsia="Times New Roman" w:hAnsi="Arial" w:cs="Arial"/>
+          <w:color w:val="000000"/>
+          <w:lang w:eastAsia="es-CO"/>
+        </w:rPr>
+      </w:pPr>
+      <w:r>
+        <w:rPr>
+          <w:rFonts w:ascii="Calibri" w:eastAsia="Times New Roman" w:hAnsi="Calibri" w:cs="Calibri"/>
+          <w:color w:val="000000"/>
+          <w:lang w:eastAsia="es-CO"/>
+        </w:rPr>
+        <w:t xml:space="preserve">Clase Red Nacional </w:t>
+      </w:r>
+      <w:r>
+        <w:rPr>
+          <w:rFonts w:ascii="Wingdings" w:eastAsia="Times New Roman" w:hAnsi="Wingdings" w:cs="Arial"/>
+          <w:color w:val="000000"/>
+          <w:lang w:eastAsia="es-CO"/>
+        </w:rPr>
+        <w:t>🡪</w:t>
+      </w:r>
+      <w:r>
+        <w:rPr>
+          <w:rFonts w:ascii="Calibri" w:eastAsia="Times New Roman" w:hAnsi="Calibri" w:cs="Calibri"/>
+          <w:color w:val="000000"/>
+          <w:lang w:eastAsia="es-CO"/>
+        </w:rPr>
+        <w:t xml:space="preserve"> Busca expresar simplemente una red de varias </w:t>
+      </w:r>
+      <w:r>
+        <w:rPr>
+          <w:rFonts w:ascii="Calibri" w:eastAsia="Times New Roman" w:hAnsi="Calibri" w:cs="Calibri"/>
+          <w:color w:val="000000"/>
+          <w:lang w:eastAsia="es-CO"/>
+        </w:rPr>
+        <w:t>estaciones</w:t>
+      </w:r>
+      <w:r>
+        <w:rPr>
+          <w:rFonts w:ascii="Calibri" w:eastAsia="Times New Roman" w:hAnsi="Calibri" w:cs="Calibri"/>
+          <w:color w:val="000000"/>
+          <w:lang w:eastAsia="es-CO"/>
+        </w:rPr>
+        <w:t xml:space="preserve"> también es donde se </w:t>
+      </w:r>
+      <w:r>
+        <w:rPr>
+          <w:rFonts w:ascii="Calibri" w:eastAsia="Times New Roman" w:hAnsi="Calibri" w:cs="Calibri"/>
+          <w:color w:val="000000"/>
+          <w:lang w:eastAsia="es-CO"/>
+        </w:rPr>
+        <w:t>fijan los precios del combustible de la toda la red diferenciándolos por región y por categoría de combustible.</w:t>
+      </w:r>
+    </w:p>
+    <w:p>
+      <w:pPr>
+        <w:spacing w:after="0" w:line="240" w:lineRule="auto"/>
+        <w:jc w:val="both"/>
+        <w:rPr>
+          <w:rFonts w:ascii="Times New Roman" w:eastAsia="Times New Roman" w:hAnsi="Times New Roman" w:cs="Times New Roman"/>
+          <w:sz w:val="24"/>
+          <w:szCs w:val="24"/>
+          <w:lang w:eastAsia="es-CO"/>
+        </w:rPr>
+      </w:pPr>
+      <w:r>
+        <w:rPr>
+          <w:rFonts w:ascii="Times New Roman" w:eastAsia="Times New Roman" w:hAnsi="Times New Roman" w:cs="Times New Roman"/>
+          <w:sz w:val="24"/>
+          <w:szCs w:val="24"/>
+          <w:lang w:eastAsia="es-CO"/>
+        </w:rPr>
+        <w:br/>
       </w:r>
     </w:p>
     <w:p>
@@ -561,6 +734,7 @@
         </w:numPr>
         <w:spacing w:after="0" w:line="240" w:lineRule="auto"/>
         <w:ind w:left="770"/>
+        <w:jc w:val="both"/>
         <w:textAlignment w:val="baseline"/>
         <w:rPr>
           <w:rFonts w:ascii="Arial" w:eastAsia="Times New Roman" w:hAnsi="Arial" w:cs="Arial"/>
@@ -574,7 +748,7 @@
           <w:color w:val="000000"/>
           <w:lang w:eastAsia="es-CO"/>
         </w:rPr>
-        <w:t xml:space="preserve">Clase Red Nacional </w:t>
+        <w:t xml:space="preserve">Clase Estación </w:t>
       </w:r>
       <w:r>
         <w:rPr>
@@ -590,30 +764,37 @@
           <w:color w:val="000000"/>
           <w:lang w:eastAsia="es-CO"/>
         </w:rPr>
-        <w:t xml:space="preserve"> Busca expresar simplemente una red de varias </w:t>
-      </w:r>
-      <w:proofErr w:type="gramStart"/>
-      <w:r>
-        <w:rPr>
-          <w:rFonts w:ascii="Calibri" w:eastAsia="Times New Roman" w:hAnsi="Calibri" w:cs="Calibri"/>
-          <w:color w:val="000000"/>
-          <w:lang w:eastAsia="es-CO"/>
-        </w:rPr>
-        <w:t>estaciones(</w:t>
-      </w:r>
-      <w:proofErr w:type="gramEnd"/>
-      <w:r>
-        <w:rPr>
-          <w:rFonts w:ascii="Calibri" w:eastAsia="Times New Roman" w:hAnsi="Calibri" w:cs="Calibri"/>
-          <w:color w:val="000000"/>
-          <w:lang w:eastAsia="es-CO"/>
-        </w:rPr>
-        <w:t>por el momento solo en Colombia).</w:t>
+        <w:t xml:space="preserve"> Estaciones que están repartidas a nivel nacional y cada una cuenta con atributos de diferen</w:t>
+      </w:r>
+      <w:r>
+        <w:rPr>
+          <w:rFonts w:ascii="Calibri" w:eastAsia="Times New Roman" w:hAnsi="Calibri" w:cs="Calibri"/>
+          <w:color w:val="000000"/>
+          <w:lang w:eastAsia="es-CO"/>
+        </w:rPr>
+        <w:t>ciación</w:t>
+      </w:r>
+      <w:r>
+        <w:rPr>
+          <w:rFonts w:ascii="Calibri" w:eastAsia="Times New Roman" w:hAnsi="Calibri" w:cs="Calibri"/>
+          <w:color w:val="000000"/>
+          <w:lang w:eastAsia="es-CO"/>
+        </w:rPr>
+        <w:t xml:space="preserve"> </w:t>
+      </w:r>
+      <w:r>
+        <w:rPr>
+          <w:rFonts w:ascii="Calibri" w:eastAsia="Times New Roman" w:hAnsi="Calibri" w:cs="Calibri"/>
+          <w:color w:val="000000"/>
+          <w:lang w:eastAsia="es-CO"/>
+        </w:rPr>
+        <w:t>e implícitamente contiene un numero de surtidores.</w:t>
       </w:r>
     </w:p>
     <w:p>
       <w:pPr>
         <w:spacing w:after="0" w:line="240" w:lineRule="auto"/>
+        <w:jc w:val="both"/>
         <w:rPr>
           <w:rFonts w:ascii="Times New Roman" w:eastAsia="Times New Roman" w:hAnsi="Times New Roman" w:cs="Times New Roman"/>
           <w:sz w:val="24"/>
@@ -637,8 +818,9 @@
           <w:ilvl w:val="0"/>
           <w:numId w:val="3"/>
         </w:numPr>
-        <w:spacing w:after="0" w:line="240" w:lineRule="auto"/>
+        <w:spacing w:line="240" w:lineRule="auto"/>
         <w:ind w:left="770"/>
+        <w:jc w:val="both"/>
         <w:textAlignment w:val="baseline"/>
         <w:rPr>
           <w:rFonts w:ascii="Arial" w:eastAsia="Times New Roman" w:hAnsi="Arial" w:cs="Arial"/>
@@ -652,7 +834,7 @@
           <w:color w:val="000000"/>
           <w:lang w:eastAsia="es-CO"/>
         </w:rPr>
-        <w:t xml:space="preserve">Clase Estación </w:t>
+        <w:t xml:space="preserve">Clase Surtidor </w:t>
       </w:r>
       <w:r>
         <w:rPr>
@@ -668,37 +850,17 @@
           <w:color w:val="000000"/>
           <w:lang w:eastAsia="es-CO"/>
         </w:rPr>
-        <w:t xml:space="preserve"> Estaciones que están repartidas a nivel nacional y cada una cuenta con atributos de diferenciación e implícitamente contiene un numero de surtidores.</w:t>
-      </w:r>
-    </w:p>
-    <w:p>
-      <w:pPr>
-        <w:spacing w:after="0" w:line="240" w:lineRule="auto"/>
-        <w:rPr>
-          <w:rFonts w:ascii="Times New Roman" w:eastAsia="Times New Roman" w:hAnsi="Times New Roman" w:cs="Times New Roman"/>
-          <w:sz w:val="24"/>
-          <w:szCs w:val="24"/>
-          <w:lang w:eastAsia="es-CO"/>
-        </w:rPr>
-      </w:pPr>
-      <w:r>
-        <w:rPr>
-          <w:rFonts w:ascii="Times New Roman" w:eastAsia="Times New Roman" w:hAnsi="Times New Roman" w:cs="Times New Roman"/>
-          <w:sz w:val="24"/>
-          <w:szCs w:val="24"/>
-          <w:lang w:eastAsia="es-CO"/>
-        </w:rPr>
-        <w:br/>
-      </w:r>
-    </w:p>
-    <w:p>
-      <w:pPr>
-        <w:numPr>
-          <w:ilvl w:val="0"/>
-          <w:numId w:val="4"/>
-        </w:numPr>
+        <w:t xml:space="preserve"> Permite administrar las características y tareas hechas por un surtidor, puesto que el surtidor es el contacto directo entre el cliente y la empresa.</w:t>
+      </w:r>
+    </w:p>
+    <w:p>
+      <w:pPr>
+        <w:tabs>
+          <w:tab w:val="left" w:pos="720"/>
+        </w:tabs>
         <w:spacing w:line="240" w:lineRule="auto"/>
         <w:ind w:left="770"/>
+        <w:jc w:val="both"/>
         <w:textAlignment w:val="baseline"/>
         <w:rPr>
           <w:rFonts w:ascii="Arial" w:eastAsia="Times New Roman" w:hAnsi="Arial" w:cs="Arial"/>
@@ -706,106 +868,122 @@
           <w:lang w:eastAsia="es-CO"/>
         </w:rPr>
       </w:pPr>
-      <w:r>
-        <w:rPr>
-          <w:rFonts w:ascii="Calibri" w:eastAsia="Times New Roman" w:hAnsi="Calibri" w:cs="Calibri"/>
-          <w:color w:val="000000"/>
-          <w:lang w:eastAsia="es-CO"/>
-        </w:rPr>
-        <w:t xml:space="preserve">Clase Surtidor </w:t>
-      </w:r>
-      <w:r>
-        <w:rPr>
-          <w:rFonts w:ascii="Wingdings" w:eastAsia="Times New Roman" w:hAnsi="Wingdings" w:cs="Arial"/>
-          <w:color w:val="000000"/>
-          <w:lang w:eastAsia="es-CO"/>
-        </w:rPr>
-        <w:t>🡪</w:t>
-      </w:r>
-      <w:r>
-        <w:rPr>
-          <w:rFonts w:ascii="Calibri" w:eastAsia="Times New Roman" w:hAnsi="Calibri" w:cs="Calibri"/>
-          <w:color w:val="000000"/>
-          <w:lang w:eastAsia="es-CO"/>
-        </w:rPr>
-        <w:t xml:space="preserve"> Permite administrar las características y tareas hechas por un surtidor, puesto que el surtidor es el contacto directo entre el cliente y la empresa.</w:t>
-      </w:r>
-    </w:p>
-    <w:p>
-      <w:pPr>
-        <w:spacing w:line="240" w:lineRule="auto"/>
-        <w:rPr>
-          <w:rFonts w:ascii="Times New Roman" w:eastAsia="Times New Roman" w:hAnsi="Times New Roman" w:cs="Times New Roman"/>
-          <w:sz w:val="24"/>
-          <w:szCs w:val="24"/>
-          <w:lang w:eastAsia="es-CO"/>
-        </w:rPr>
-      </w:pPr>
-      <w:r>
-        <w:rPr>
-          <w:rFonts w:ascii="Calibri" w:eastAsia="Times New Roman" w:hAnsi="Calibri" w:cs="Calibri"/>
-          <w:color w:val="000000"/>
-          <w:lang w:eastAsia="es-CO"/>
-        </w:rPr>
-        <w:t>Para este desarrollo estamos planteando usar archivos como una “base de datos” para guardar la información perteneciente a cada una de las entidades implicadas en el sistema y así al momento de usar las funciones de despliegue sea más fácil acceder a la información.</w:t>
-      </w:r>
-    </w:p>
-    <w:p>
-      <w:pPr>
-        <w:spacing w:line="240" w:lineRule="auto"/>
-        <w:rPr>
-          <w:rFonts w:ascii="Calibri" w:eastAsia="Times New Roman" w:hAnsi="Calibri" w:cs="Calibri"/>
-          <w:b/>
-          <w:bCs/>
-          <w:color w:val="000000"/>
-          <w:sz w:val="24"/>
-          <w:szCs w:val="24"/>
-          <w:lang w:eastAsia="es-CO"/>
-        </w:rPr>
-      </w:pPr>
-      <w:r>
-        <w:rPr>
-          <w:rFonts w:ascii="Calibri" w:eastAsia="Times New Roman" w:hAnsi="Calibri" w:cs="Calibri"/>
-          <w:b/>
-          <w:bCs/>
-          <w:color w:val="000000"/>
-          <w:sz w:val="24"/>
-          <w:szCs w:val="24"/>
-          <w:lang w:eastAsia="es-CO"/>
-        </w:rPr>
+    </w:p>
+    <w:p>
+      <w:pPr>
+        <w:spacing w:line="240" w:lineRule="auto"/>
+        <w:jc w:val="both"/>
+        <w:rPr>
+          <w:rFonts w:ascii="Calibri" w:eastAsia="Times New Roman" w:hAnsi="Calibri" w:cs="Calibri"/>
+          <w:color w:val="000000"/>
+          <w:lang w:eastAsia="es-CO"/>
+        </w:rPr>
+      </w:pPr>
+      <w:r>
+        <w:rPr>
+          <w:rFonts w:ascii="Calibri" w:eastAsia="Times New Roman" w:hAnsi="Calibri" w:cs="Calibri"/>
+          <w:color w:val="000000"/>
+          <w:lang w:eastAsia="es-CO"/>
+        </w:rPr>
+        <w:t xml:space="preserve">La clase de surtidores depende de la clase estación y esta depende de la clase Red, no hay </w:t>
+      </w:r>
+      <w:r>
+        <w:rPr>
+          <w:rFonts w:ascii="Calibri" w:eastAsia="Times New Roman" w:hAnsi="Calibri" w:cs="Calibri"/>
+          <w:color w:val="000000"/>
+          <w:lang w:eastAsia="es-CO"/>
+        </w:rPr>
+        <w:t>herencia,</w:t>
+      </w:r>
+      <w:r>
+        <w:rPr>
+          <w:rFonts w:ascii="Calibri" w:eastAsia="Times New Roman" w:hAnsi="Calibri" w:cs="Calibri"/>
+          <w:color w:val="000000"/>
+          <w:lang w:eastAsia="es-CO"/>
+        </w:rPr>
+        <w:t xml:space="preserve"> pero la existencia de una depende de la otra; también pensamos implementar archivos tipo “.txt” para guardar datos como las estaciones que hay, los surtidores y las ventas realizadas.</w:t>
+      </w:r>
+    </w:p>
+    <w:p>
+      <w:pPr>
+        <w:spacing w:line="240" w:lineRule="auto"/>
+        <w:jc w:val="both"/>
+        <w:rPr>
+          <w:rFonts w:ascii="Calibri" w:eastAsia="Times New Roman" w:hAnsi="Calibri" w:cs="Calibri"/>
+          <w:color w:val="000000"/>
+          <w:lang w:eastAsia="es-CO"/>
+        </w:rPr>
+      </w:pPr>
+    </w:p>
+    <w:p>
+      <w:pPr>
+        <w:spacing w:line="240" w:lineRule="auto"/>
+        <w:jc w:val="both"/>
+        <w:rPr>
+          <w:rFonts w:ascii="Calibri" w:eastAsia="Times New Roman" w:hAnsi="Calibri" w:cs="Calibri"/>
+          <w:color w:val="000000"/>
+          <w:lang w:eastAsia="es-CO"/>
+        </w:rPr>
+      </w:pPr>
+    </w:p>
+    <w:p>
+      <w:pPr>
+        <w:spacing w:line="240" w:lineRule="auto"/>
+        <w:jc w:val="both"/>
+        <w:rPr>
+          <w:rFonts w:ascii="Calibri" w:eastAsia="Times New Roman" w:hAnsi="Calibri" w:cs="Calibri"/>
+          <w:b/>
+          <w:bCs/>
+          <w:color w:val="000000"/>
+          <w:sz w:val="24"/>
+          <w:szCs w:val="24"/>
+          <w:lang w:eastAsia="es-CO"/>
+        </w:rPr>
+      </w:pPr>
+      <w:r>
+        <w:rPr>
+          <w:rFonts w:ascii="Calibri" w:eastAsia="Times New Roman" w:hAnsi="Calibri" w:cs="Calibri"/>
+          <w:b/>
+          <w:bCs/>
+          <w:color w:val="000000"/>
+          <w:sz w:val="24"/>
+          <w:szCs w:val="24"/>
+          <w:lang w:eastAsia="es-CO"/>
+        </w:rPr>
+        <w:lastRenderedPageBreak/>
         <w:t>Diagrama de clases</w:t>
       </w:r>
     </w:p>
     <w:p>
       <w:pPr>
         <w:spacing w:line="240" w:lineRule="auto"/>
-        <w:rPr>
-          <w:rFonts w:ascii="Times New Roman" w:eastAsia="Times New Roman" w:hAnsi="Times New Roman" w:cs="Times New Roman"/>
+        <w:jc w:val="both"/>
+        <w:rPr>
+          <w:rFonts w:ascii="Calibri" w:eastAsia="Times New Roman" w:hAnsi="Calibri" w:cs="Calibri"/>
+          <w:b/>
+          <w:bCs/>
+          <w:color w:val="000000"/>
+          <w:sz w:val="24"/>
+          <w:szCs w:val="24"/>
+          <w:lang w:eastAsia="es-CO"/>
+        </w:rPr>
+      </w:pPr>
+      <w:r>
+        <w:rPr>
+          <w:rFonts w:ascii="Calibri" w:eastAsia="Times New Roman" w:hAnsi="Calibri" w:cs="Calibri"/>
+          <w:b/>
+          <w:bCs/>
           <w:noProof/>
-          <w:sz w:val="24"/>
-          <w:szCs w:val="24"/>
-          <w:lang w:eastAsia="es-CO"/>
-        </w:rPr>
-      </w:pPr>
-    </w:p>
-    <w:p>
-      <w:pPr>
-        <w:keepNext/>
-        <w:spacing w:line="240" w:lineRule="auto"/>
-      </w:pPr>
-      <w:r>
-        <w:rPr>
-          <w:rFonts w:ascii="Times New Roman" w:eastAsia="Times New Roman" w:hAnsi="Times New Roman" w:cs="Times New Roman"/>
-          <w:noProof/>
+          <w:color w:val="000000"/>
           <w:sz w:val="24"/>
           <w:szCs w:val="24"/>
           <w:lang w:eastAsia="es-CO"/>
         </w:rPr>
         <w:drawing>
-          <wp:inline distT="0" distB="0" distL="0" distR="0" wp14:anchorId="38F70BC1" wp14:editId="0F501768">
-            <wp:extent cx="6098621" cy="2951018"/>
-            <wp:effectExtent l="0" t="0" r="0" b="1905"/>
-            <wp:docPr id="1" name="Imagen 1"/>
+          <wp:inline distT="0" distB="0" distL="0" distR="0" wp14:anchorId="7D22F929" wp14:editId="4E4C6CE6">
+            <wp:extent cx="5777865" cy="7703820"/>
+            <wp:effectExtent l="0" t="0" r="0" b="0"/>
+            <wp:docPr id="3" name="Imagen 3"/>
             <wp:cNvGraphicFramePr>
               <a:graphicFrameLocks xmlns:a="http://schemas.openxmlformats.org/drawingml/2006/main" noChangeAspect="1"/>
             </wp:cNvGraphicFramePr>
@@ -813,36 +991,29 @@
               <a:graphicData uri="http://schemas.openxmlformats.org/drawingml/2006/picture">
                 <pic:pic xmlns:pic="http://schemas.openxmlformats.org/drawingml/2006/picture">
                   <pic:nvPicPr>
-                    <pic:cNvPr id="1" name="Imagen 1"/>
+                    <pic:cNvPr id="3" name="Imagen 3"/>
                     <pic:cNvPicPr/>
                   </pic:nvPicPr>
-                  <pic:blipFill rotWithShape="1">
-                    <a:blip r:embed="rId6">
+                  <pic:blipFill>
+                    <a:blip r:embed="rId8">
                       <a:extLst>
                         <a:ext uri="{28A0092B-C50C-407E-A947-70E740481C1C}">
                           <a14:useLocalDpi xmlns:a14="http://schemas.microsoft.com/office/drawing/2010/main" val="0"/>
                         </a:ext>
                       </a:extLst>
                     </a:blip>
-                    <a:srcRect l="13457" t="5048" r="5915" b="25587"/>
-                    <a:stretch/>
+                    <a:stretch>
+                      <a:fillRect/>
+                    </a:stretch>
                   </pic:blipFill>
-                  <pic:spPr bwMode="auto">
+                  <pic:spPr>
                     <a:xfrm>
                       <a:off x="0" y="0"/>
-                      <a:ext cx="6128210" cy="2965336"/>
+                      <a:ext cx="5777865" cy="7703820"/>
                     </a:xfrm>
                     <a:prstGeom prst="rect">
                       <a:avLst/>
                     </a:prstGeom>
-                    <a:ln>
-                      <a:noFill/>
-                    </a:ln>
-                    <a:extLst>
-                      <a:ext uri="{53640926-AAD7-44D8-BBD7-CCE9431645EC}">
-                        <a14:shadowObscured xmlns:a14="http://schemas.microsoft.com/office/drawing/2010/main"/>
-                      </a:ext>
-                    </a:extLst>
                   </pic:spPr>
                 </pic:pic>
               </a:graphicData>
@@ -854,6 +1025,7 @@
     <w:p>
       <w:pPr>
         <w:pStyle w:val="Descripcin"/>
+        <w:jc w:val="both"/>
         <w:rPr>
           <w:rFonts w:ascii="Times New Roman" w:eastAsia="Times New Roman" w:hAnsi="Times New Roman" w:cs="Times New Roman"/>
           <w:sz w:val="24"/>
@@ -864,14 +1036,21 @@
       <w:r>
         <w:t xml:space="preserve">Ilustración </w:t>
       </w:r>
-      <w:fldSimple w:instr=" SEQ Ilustración \* ARABIC ">
-        <w:r>
-          <w:rPr>
-            <w:noProof/>
-          </w:rPr>
-          <w:t>1</w:t>
-        </w:r>
-      </w:fldSimple>
+      <w:r>
+        <w:fldChar w:fldCharType="begin"/>
+      </w:r>
+      <w:r>
+        <w:instrText xml:space="preserve"> SEQ Ilustración \* ARABIC </w:instrText>
+      </w:r>
+      <w:r>
+        <w:fldChar w:fldCharType="separate"/>
+      </w:r>
+      <w:r>
+        <w:t>1</w:t>
+      </w:r>
+      <w:r>
+        <w:fldChar w:fldCharType="end"/>
+      </w:r>
       <w:r>
         <w:t xml:space="preserve"> Diagrama de clases</w:t>
       </w:r>
@@ -879,6 +1058,37 @@
     <w:p>
       <w:pPr>
         <w:spacing w:line="240" w:lineRule="auto"/>
+        <w:jc w:val="both"/>
+        <w:rPr>
+          <w:rFonts w:ascii="Calibri" w:eastAsia="Times New Roman" w:hAnsi="Calibri" w:cs="Calibri"/>
+          <w:b/>
+          <w:bCs/>
+          <w:color w:val="000000"/>
+          <w:sz w:val="24"/>
+          <w:szCs w:val="24"/>
+          <w:lang w:eastAsia="es-CO"/>
+        </w:rPr>
+      </w:pPr>
+    </w:p>
+    <w:p>
+      <w:pPr>
+        <w:spacing w:line="240" w:lineRule="auto"/>
+        <w:jc w:val="both"/>
+        <w:rPr>
+          <w:rFonts w:ascii="Calibri" w:eastAsia="Times New Roman" w:hAnsi="Calibri" w:cs="Calibri"/>
+          <w:b/>
+          <w:bCs/>
+          <w:color w:val="000000"/>
+          <w:sz w:val="24"/>
+          <w:szCs w:val="24"/>
+          <w:lang w:eastAsia="es-CO"/>
+        </w:rPr>
+      </w:pPr>
+    </w:p>
+    <w:p>
+      <w:pPr>
+        <w:spacing w:line="240" w:lineRule="auto"/>
+        <w:jc w:val="both"/>
         <w:rPr>
           <w:rFonts w:ascii="Times New Roman" w:eastAsia="Times New Roman" w:hAnsi="Times New Roman" w:cs="Times New Roman"/>
           <w:sz w:val="24"/>
@@ -902,10 +1112,10 @@
     <w:p>
       <w:pPr>
         <w:spacing w:line="240" w:lineRule="auto"/>
-        <w:rPr>
-          <w:rFonts w:ascii="Times New Roman" w:eastAsia="Times New Roman" w:hAnsi="Times New Roman" w:cs="Times New Roman"/>
-          <w:sz w:val="24"/>
-          <w:szCs w:val="24"/>
+        <w:jc w:val="both"/>
+        <w:rPr>
+          <w:rFonts w:ascii="Calibri" w:eastAsia="Times New Roman" w:hAnsi="Calibri" w:cs="Calibri"/>
+          <w:color w:val="000000"/>
           <w:lang w:eastAsia="es-CO"/>
         </w:rPr>
       </w:pPr>
@@ -921,187 +1131,992 @@
     <w:p>
       <w:pPr>
         <w:spacing w:line="240" w:lineRule="auto"/>
-        <w:rPr>
-          <w:rFonts w:ascii="Times New Roman" w:eastAsia="Times New Roman" w:hAnsi="Times New Roman" w:cs="Times New Roman"/>
-          <w:sz w:val="24"/>
-          <w:szCs w:val="24"/>
-          <w:lang w:eastAsia="es-CO"/>
-        </w:rPr>
-      </w:pPr>
-      <w:r>
-        <w:rPr>
-          <w:rFonts w:ascii="Calibri" w:eastAsia="Times New Roman" w:hAnsi="Calibri" w:cs="Calibri"/>
-          <w:b/>
-          <w:bCs/>
-          <w:color w:val="000000"/>
-          <w:sz w:val="24"/>
-          <w:szCs w:val="24"/>
-          <w:lang w:eastAsia="es-CO"/>
-        </w:rPr>
-        <w:t>Station leerDatosEstacion(const string datosEstacion){}</w:t>
-      </w:r>
-    </w:p>
-    <w:p>
-      <w:pPr>
-        <w:spacing w:line="240" w:lineRule="auto"/>
-        <w:rPr>
-          <w:rFonts w:ascii="Times New Roman" w:eastAsia="Times New Roman" w:hAnsi="Times New Roman" w:cs="Times New Roman"/>
-          <w:sz w:val="24"/>
-          <w:szCs w:val="24"/>
-          <w:lang w:eastAsia="es-CO"/>
-        </w:rPr>
-      </w:pPr>
-      <w:r>
-        <w:rPr>
-          <w:rFonts w:ascii="Calibri" w:eastAsia="Times New Roman" w:hAnsi="Calibri" w:cs="Calibri"/>
-          <w:color w:val="000000"/>
+        <w:jc w:val="both"/>
+        <w:rPr>
+          <w:rFonts w:ascii="Times New Roman" w:eastAsia="Times New Roman" w:hAnsi="Times New Roman" w:cs="Times New Roman"/>
+          <w:sz w:val="24"/>
+          <w:szCs w:val="24"/>
+          <w:lang w:eastAsia="es-CO"/>
+        </w:rPr>
+      </w:pPr>
+    </w:p>
+    <w:p>
+      <w:pPr>
+        <w:spacing w:line="240" w:lineRule="auto"/>
+        <w:jc w:val="both"/>
+        <w:rPr>
+          <w:rFonts w:ascii="Times New Roman" w:eastAsia="Times New Roman" w:hAnsi="Times New Roman" w:cs="Times New Roman"/>
+          <w:lang w:eastAsia="es-CO"/>
+        </w:rPr>
+      </w:pPr>
+      <w:r>
+        <w:rPr>
+          <w:rFonts w:ascii="Calibri" w:eastAsia="Times New Roman" w:hAnsi="Calibri" w:cs="Calibri"/>
+          <w:b/>
+          <w:bCs/>
+          <w:color w:val="000000"/>
+          <w:lang w:eastAsia="es-CO"/>
+        </w:rPr>
+        <w:t xml:space="preserve">Station </w:t>
+      </w:r>
+      <w:r>
+        <w:rPr>
+          <w:rFonts w:ascii="Calibri" w:eastAsia="Times New Roman" w:hAnsi="Calibri" w:cs="Calibri"/>
+          <w:b/>
+          <w:bCs/>
+          <w:color w:val="000000"/>
+          <w:lang w:eastAsia="es-CO"/>
+        </w:rPr>
+        <w:t>leerDatosEstacion(const string datosEstacion){}</w:t>
+      </w:r>
+    </w:p>
+    <w:p>
+      <w:pPr>
+        <w:spacing w:line="240" w:lineRule="auto"/>
+        <w:jc w:val="both"/>
+        <w:rPr>
+          <w:rFonts w:ascii="Times New Roman" w:eastAsia="Times New Roman" w:hAnsi="Times New Roman" w:cs="Times New Roman"/>
+          <w:sz w:val="24"/>
+          <w:szCs w:val="24"/>
+          <w:lang w:eastAsia="es-CO"/>
+        </w:rPr>
+      </w:pPr>
+      <w:r>
+        <w:rPr>
+          <w:rFonts w:ascii="Calibri" w:eastAsia="Times New Roman" w:hAnsi="Calibri" w:cs="Calibri"/>
+          <w:color w:val="000000"/>
+          <w:lang w:eastAsia="es-CO"/>
+        </w:rPr>
+        <w:t>Devuelve una instancia de la clase Station, recibiendo como parámetro un string que contiene toda la información esencial de la estación, para separar y asignar cada atributo a la instancia.</w:t>
+      </w:r>
+    </w:p>
+    <w:p>
+      <w:pPr>
+        <w:spacing w:line="240" w:lineRule="auto"/>
+        <w:jc w:val="both"/>
+        <w:rPr>
+          <w:rFonts w:ascii="Times New Roman" w:eastAsia="Times New Roman" w:hAnsi="Times New Roman" w:cs="Times New Roman"/>
+          <w:lang w:eastAsia="es-CO"/>
+        </w:rPr>
+      </w:pPr>
+      <w:r>
+        <w:rPr>
+          <w:rFonts w:ascii="Calibri" w:eastAsia="Times New Roman" w:hAnsi="Calibri" w:cs="Calibri"/>
+          <w:b/>
+          <w:bCs/>
+          <w:color w:val="000000"/>
+          <w:lang w:eastAsia="es-CO"/>
+        </w:rPr>
+        <w:t>void llenarArregl</w:t>
+      </w:r>
+      <w:r>
+        <w:rPr>
+          <w:rFonts w:ascii="Calibri" w:eastAsia="Times New Roman" w:hAnsi="Calibri" w:cs="Calibri"/>
+          <w:b/>
+          <w:bCs/>
+          <w:color w:val="000000"/>
+          <w:lang w:eastAsia="es-CO"/>
+        </w:rPr>
+        <w:t>oEstaciones(Station* arregloEstaciones, const string&amp; nomArchivo){}</w:t>
+      </w:r>
+    </w:p>
+    <w:p>
+      <w:pPr>
+        <w:spacing w:line="240" w:lineRule="auto"/>
+        <w:jc w:val="both"/>
+        <w:rPr>
+          <w:rFonts w:ascii="Times New Roman" w:eastAsia="Times New Roman" w:hAnsi="Times New Roman" w:cs="Times New Roman"/>
+          <w:sz w:val="24"/>
+          <w:szCs w:val="24"/>
+          <w:lang w:eastAsia="es-CO"/>
+        </w:rPr>
+      </w:pPr>
+      <w:r>
+        <w:rPr>
+          <w:rFonts w:ascii="Calibri" w:eastAsia="Times New Roman" w:hAnsi="Calibri" w:cs="Calibri"/>
+          <w:color w:val="000000"/>
+          <w:lang w:eastAsia="es-CO"/>
+        </w:rPr>
+        <w:t>Llena un arreglo que contiene todas las instancias de las estaciones existentes en el archivo de texto que usamos como “base de datos”, esto con el fin de que los tratamientos de las estac</w:t>
+      </w:r>
+      <w:r>
+        <w:rPr>
+          <w:rFonts w:ascii="Calibri" w:eastAsia="Times New Roman" w:hAnsi="Calibri" w:cs="Calibri"/>
+          <w:color w:val="000000"/>
+          <w:lang w:eastAsia="es-CO"/>
+        </w:rPr>
+        <w:t>iones sean más rápido y eficiente.</w:t>
+      </w:r>
+    </w:p>
+    <w:p>
+      <w:pPr>
+        <w:spacing w:line="240" w:lineRule="auto"/>
+        <w:jc w:val="both"/>
+        <w:rPr>
+          <w:rFonts w:ascii="Times New Roman" w:eastAsia="Times New Roman" w:hAnsi="Times New Roman" w:cs="Times New Roman"/>
+          <w:lang w:eastAsia="es-CO"/>
+        </w:rPr>
+      </w:pPr>
+      <w:r>
+        <w:rPr>
+          <w:rFonts w:ascii="Calibri" w:eastAsia="Times New Roman" w:hAnsi="Calibri" w:cs="Calibri"/>
+          <w:b/>
+          <w:bCs/>
+          <w:color w:val="000000"/>
+          <w:lang w:eastAsia="es-CO"/>
+        </w:rPr>
+        <w:t xml:space="preserve">void </w:t>
+      </w:r>
+      <w:r>
+        <w:rPr>
+          <w:rFonts w:ascii="Calibri" w:eastAsia="Times New Roman" w:hAnsi="Calibri" w:cs="Calibri"/>
+          <w:b/>
+          <w:bCs/>
+          <w:color w:val="000000"/>
+          <w:lang w:eastAsia="es-CO"/>
+        </w:rPr>
+        <w:t>m</w:t>
+      </w:r>
+      <w:r>
+        <w:rPr>
+          <w:rFonts w:ascii="Calibri" w:eastAsia="Times New Roman" w:hAnsi="Calibri" w:cs="Calibri"/>
+          <w:b/>
+          <w:bCs/>
+          <w:color w:val="000000"/>
+          <w:lang w:eastAsia="es-CO"/>
+        </w:rPr>
+        <w:t>enu</w:t>
+      </w:r>
+      <w:r>
+        <w:rPr>
+          <w:rFonts w:ascii="Calibri" w:eastAsia="Times New Roman" w:hAnsi="Calibri" w:cs="Calibri"/>
+          <w:b/>
+          <w:bCs/>
+          <w:color w:val="000000"/>
+          <w:lang w:eastAsia="es-CO"/>
+        </w:rPr>
+        <w:t>(){}</w:t>
+      </w:r>
+    </w:p>
+    <w:p>
+      <w:pPr>
+        <w:spacing w:line="240" w:lineRule="auto"/>
+        <w:jc w:val="both"/>
+        <w:rPr>
+          <w:rFonts w:ascii="Calibri" w:eastAsia="Times New Roman" w:hAnsi="Calibri" w:cs="Calibri"/>
+          <w:color w:val="000000"/>
+          <w:lang w:eastAsia="es-CO"/>
+        </w:rPr>
+      </w:pPr>
+      <w:r>
+        <w:rPr>
+          <w:rFonts w:ascii="Calibri" w:eastAsia="Times New Roman" w:hAnsi="Calibri" w:cs="Calibri"/>
+          <w:color w:val="000000"/>
+          <w:lang w:eastAsia="es-CO"/>
+        </w:rPr>
+        <w:t>Tiene como objetivo crear una interfaz semigrafica por consola, en la cual el usuario accede a las opciones que están establecidas en los requisitos del desafío</w:t>
+      </w:r>
+      <w:r>
+        <w:rPr>
+          <w:rFonts w:ascii="Calibri" w:eastAsia="Times New Roman" w:hAnsi="Calibri" w:cs="Calibri"/>
+          <w:color w:val="000000"/>
+          <w:lang w:eastAsia="es-CO"/>
+        </w:rPr>
+        <w:t>, también se encuentra control de excepciones para que el usuario no ingrese opciones invalidas.</w:t>
+      </w:r>
+    </w:p>
+    <w:p>
+      <w:pPr>
+        <w:spacing w:line="240" w:lineRule="auto"/>
+        <w:jc w:val="both"/>
+        <w:rPr>
+          <w:rFonts w:ascii="Calibri" w:eastAsia="Times New Roman" w:hAnsi="Calibri" w:cs="Calibri"/>
+          <w:b/>
+          <w:bCs/>
+          <w:color w:val="000000"/>
+          <w:lang w:eastAsia="es-CO"/>
+        </w:rPr>
+      </w:pPr>
+      <w:r>
+        <w:rPr>
+          <w:rFonts w:ascii="Calibri" w:eastAsia="Times New Roman" w:hAnsi="Calibri" w:cs="Calibri"/>
+          <w:b/>
+          <w:bCs/>
+          <w:color w:val="000000"/>
+          <w:lang w:eastAsia="es-CO"/>
+        </w:rPr>
+        <w:t>Station* pedirDatosEstacionNueva</w:t>
+      </w:r>
+      <w:r>
+        <w:rPr>
+          <w:rFonts w:ascii="Calibri" w:eastAsia="Times New Roman" w:hAnsi="Calibri" w:cs="Calibri"/>
+          <w:b/>
+          <w:bCs/>
+          <w:color w:val="000000"/>
+          <w:lang w:eastAsia="es-CO"/>
+        </w:rPr>
+        <w:t>(){</w:t>
+      </w:r>
+      <w:r>
+        <w:rPr>
+          <w:rFonts w:ascii="Calibri" w:eastAsia="Times New Roman" w:hAnsi="Calibri" w:cs="Calibri"/>
+          <w:b/>
+          <w:bCs/>
+          <w:color w:val="000000"/>
+          <w:lang w:eastAsia="es-CO"/>
+        </w:rPr>
+        <w:t>}</w:t>
+      </w:r>
+    </w:p>
+    <w:p>
+      <w:pPr>
+        <w:spacing w:line="240" w:lineRule="auto"/>
+        <w:jc w:val="both"/>
+        <w:rPr>
+          <w:rFonts w:ascii="Calibri" w:eastAsia="Times New Roman" w:hAnsi="Calibri" w:cs="Calibri"/>
+          <w:color w:val="000000"/>
+          <w:lang w:eastAsia="es-CO"/>
+        </w:rPr>
+      </w:pPr>
+      <w:r>
+        <w:rPr>
+          <w:rFonts w:ascii="Calibri" w:eastAsia="Times New Roman" w:hAnsi="Calibri" w:cs="Calibri"/>
+          <w:color w:val="000000"/>
+          <w:lang w:eastAsia="es-CO"/>
+        </w:rPr>
+        <w:t>Le pide al usuario los datos necesarios para la creación de una estación nueva, y retorna un objeto Station que luego se agrega al arreglo de estaciones.</w:t>
+      </w:r>
+    </w:p>
+    <w:p>
+      <w:pPr>
+        <w:spacing w:line="240" w:lineRule="auto"/>
+        <w:jc w:val="both"/>
+        <w:rPr>
+          <w:rFonts w:ascii="Calibri" w:eastAsia="Times New Roman" w:hAnsi="Calibri" w:cs="Calibri"/>
+          <w:b/>
+          <w:bCs/>
+          <w:color w:val="000000"/>
+          <w:lang w:eastAsia="es-CO"/>
+        </w:rPr>
+      </w:pPr>
+      <w:r>
+        <w:rPr>
+          <w:rFonts w:ascii="Calibri" w:eastAsia="Times New Roman" w:hAnsi="Calibri" w:cs="Calibri"/>
+          <w:b/>
+          <w:bCs/>
+          <w:color w:val="000000"/>
+          <w:lang w:eastAsia="es-CO"/>
+        </w:rPr>
+        <w:t>Surtidor* pedirDatosSurtidorNuevo(){}</w:t>
+      </w:r>
+    </w:p>
+    <w:p>
+      <w:pPr>
+        <w:spacing w:line="240" w:lineRule="auto"/>
+        <w:jc w:val="both"/>
+        <w:rPr>
+          <w:rFonts w:ascii="Calibri" w:eastAsia="Times New Roman" w:hAnsi="Calibri" w:cs="Calibri"/>
+          <w:color w:val="000000"/>
+          <w:lang w:eastAsia="es-CO"/>
+        </w:rPr>
+      </w:pPr>
+      <w:r>
+        <w:rPr>
+          <w:rFonts w:ascii="Calibri" w:eastAsia="Times New Roman" w:hAnsi="Calibri" w:cs="Calibri"/>
+          <w:color w:val="000000"/>
+          <w:lang w:eastAsia="es-CO"/>
+        </w:rPr>
+        <w:t>Le pide al usuario</w:t>
+      </w:r>
+      <w:r>
+        <w:rPr>
+          <w:rFonts w:ascii="Calibri" w:eastAsia="Times New Roman" w:hAnsi="Calibri" w:cs="Calibri"/>
+          <w:color w:val="000000"/>
+          <w:lang w:eastAsia="es-CO"/>
+        </w:rPr>
+        <w:t xml:space="preserve"> los datos necesarios para la creación de un surtidor nuevo, y retorna un objeto Surtidor</w:t>
+      </w:r>
+      <w:r>
+        <w:rPr>
+          <w:rFonts w:ascii="Calibri" w:eastAsia="Times New Roman" w:hAnsi="Calibri" w:cs="Calibri"/>
+          <w:color w:val="000000"/>
+          <w:lang w:eastAsia="es-CO"/>
+        </w:rPr>
+        <w:t xml:space="preserve"> y los agrega al arreglo de surtidores.</w:t>
+      </w:r>
+    </w:p>
+    <w:p>
+      <w:pPr>
+        <w:spacing w:line="240" w:lineRule="auto"/>
+        <w:jc w:val="both"/>
+        <w:rPr>
+          <w:rFonts w:ascii="Calibri" w:eastAsia="Times New Roman" w:hAnsi="Calibri" w:cs="Calibri"/>
+          <w:b/>
+          <w:bCs/>
+          <w:color w:val="000000"/>
+          <w:lang w:eastAsia="es-CO"/>
+        </w:rPr>
+      </w:pPr>
+      <w:r>
+        <w:rPr>
+          <w:rFonts w:ascii="Calibri" w:eastAsia="Times New Roman" w:hAnsi="Calibri" w:cs="Calibri"/>
+          <w:b/>
+          <w:bCs/>
+          <w:color w:val="000000"/>
+          <w:lang w:eastAsia="es-CO"/>
+        </w:rPr>
+        <w:t xml:space="preserve">string </w:t>
+      </w:r>
+      <w:r>
+        <w:rPr>
+          <w:rFonts w:ascii="Calibri" w:eastAsia="Times New Roman" w:hAnsi="Calibri" w:cs="Calibri"/>
+          <w:b/>
+          <w:bCs/>
+          <w:color w:val="000000"/>
+          <w:lang w:eastAsia="es-CO"/>
+        </w:rPr>
+        <w:t>obtenerPosicionEstacionParaEliminar</w:t>
+      </w:r>
+      <w:r>
+        <w:rPr>
+          <w:rFonts w:ascii="Calibri" w:eastAsia="Times New Roman" w:hAnsi="Calibri" w:cs="Calibri"/>
+          <w:b/>
+          <w:bCs/>
+          <w:color w:val="000000"/>
+          <w:lang w:eastAsia="es-CO"/>
+        </w:rPr>
+        <w:t>(){}</w:t>
+      </w:r>
+    </w:p>
+    <w:p>
+      <w:pPr>
+        <w:spacing w:line="240" w:lineRule="auto"/>
+        <w:jc w:val="both"/>
+        <w:rPr>
+          <w:rFonts w:ascii="Calibri" w:eastAsia="Times New Roman" w:hAnsi="Calibri" w:cs="Calibri"/>
+          <w:color w:val="000000"/>
+          <w:lang w:eastAsia="es-CO"/>
+        </w:rPr>
+      </w:pPr>
+      <w:r>
+        <w:rPr>
+          <w:rFonts w:ascii="Calibri" w:eastAsia="Times New Roman" w:hAnsi="Calibri" w:cs="Calibri"/>
+          <w:color w:val="000000"/>
+          <w:lang w:eastAsia="es-CO"/>
+        </w:rPr>
+        <w:t>busca en el archivo de estaciones para imprimir cada una y espera que el usuario ingrese cual es la estación que desea borrar</w:t>
+      </w:r>
+      <w:r>
+        <w:rPr>
+          <w:rFonts w:ascii="Calibri" w:eastAsia="Times New Roman" w:hAnsi="Calibri" w:cs="Calibri"/>
+          <w:color w:val="000000"/>
+          <w:lang w:eastAsia="es-CO"/>
+        </w:rPr>
+        <w:t>.</w:t>
+      </w:r>
+    </w:p>
+    <w:p>
+      <w:pPr>
+        <w:spacing w:line="240" w:lineRule="auto"/>
+        <w:jc w:val="both"/>
+        <w:rPr>
+          <w:rFonts w:ascii="Calibri" w:eastAsia="Times New Roman" w:hAnsi="Calibri" w:cs="Calibri"/>
+          <w:b/>
+          <w:bCs/>
+          <w:color w:val="000000"/>
+          <w:lang w:eastAsia="es-CO"/>
+        </w:rPr>
+      </w:pPr>
+      <w:r>
+        <w:rPr>
+          <w:rFonts w:ascii="Calibri" w:eastAsia="Times New Roman" w:hAnsi="Calibri" w:cs="Calibri"/>
+          <w:b/>
+          <w:bCs/>
+          <w:color w:val="000000"/>
+          <w:lang w:eastAsia="es-CO"/>
+        </w:rPr>
+        <w:t>Unsigned short int obtenerPosicionsurtidorParaEliminar(){}</w:t>
+      </w:r>
+    </w:p>
+    <w:p>
+      <w:pPr>
+        <w:spacing w:line="240" w:lineRule="auto"/>
+        <w:jc w:val="both"/>
+        <w:rPr>
+          <w:rFonts w:ascii="Calibri" w:eastAsia="Times New Roman" w:hAnsi="Calibri" w:cs="Calibri"/>
+          <w:color w:val="000000"/>
+          <w:lang w:eastAsia="es-CO"/>
+        </w:rPr>
+      </w:pPr>
+      <w:r>
+        <w:rPr>
+          <w:rFonts w:ascii="Calibri" w:eastAsia="Times New Roman" w:hAnsi="Calibri" w:cs="Calibri"/>
+          <w:color w:val="000000"/>
+          <w:lang w:eastAsia="es-CO"/>
+        </w:rPr>
+        <w:t xml:space="preserve">Busca en </w:t>
+      </w:r>
+      <w:r>
+        <w:rPr>
+          <w:rFonts w:ascii="Calibri" w:eastAsia="Times New Roman" w:hAnsi="Calibri" w:cs="Calibri"/>
+          <w:color w:val="000000"/>
+          <w:lang w:eastAsia="es-CO"/>
+        </w:rPr>
+        <w:t>el archivo de surtidores, y los imprime en pantalla para que el usuario escoja cual surtidor desea eliminar y retorna esta opción.</w:t>
+      </w:r>
+    </w:p>
+    <w:p>
+      <w:pPr>
+        <w:spacing w:line="240" w:lineRule="auto"/>
+        <w:jc w:val="both"/>
+        <w:rPr>
+          <w:rFonts w:ascii="Calibri" w:eastAsia="Times New Roman" w:hAnsi="Calibri" w:cs="Calibri"/>
+          <w:color w:val="000000"/>
+          <w:lang w:eastAsia="es-CO"/>
+        </w:rPr>
+      </w:pPr>
+    </w:p>
+    <w:p>
+      <w:pPr>
+        <w:spacing w:line="240" w:lineRule="auto"/>
+        <w:jc w:val="both"/>
+        <w:rPr>
+          <w:rFonts w:ascii="Calibri" w:eastAsia="Times New Roman" w:hAnsi="Calibri" w:cs="Calibri"/>
+          <w:b/>
+          <w:bCs/>
+          <w:color w:val="000000"/>
+          <w:lang w:eastAsia="es-CO"/>
+        </w:rPr>
+      </w:pPr>
+      <w:r>
+        <w:rPr>
+          <w:rFonts w:ascii="Calibri" w:eastAsia="Times New Roman" w:hAnsi="Calibri" w:cs="Calibri"/>
+          <w:b/>
+          <w:bCs/>
+          <w:color w:val="000000"/>
+          <w:lang w:eastAsia="es-CO"/>
+        </w:rPr>
+        <w:t>Void fijarPrecios()</w:t>
+      </w:r>
+      <w:r>
+        <w:rPr>
+          <w:rFonts w:ascii="Calibri" w:eastAsia="Times New Roman" w:hAnsi="Calibri" w:cs="Calibri"/>
+          <w:b/>
+          <w:bCs/>
+          <w:color w:val="000000"/>
+          <w:lang w:eastAsia="es-CO"/>
+        </w:rPr>
+        <w:t>{}</w:t>
+      </w:r>
+    </w:p>
+    <w:p>
+      <w:pPr>
+        <w:spacing w:line="240" w:lineRule="auto"/>
+        <w:jc w:val="both"/>
+        <w:rPr>
+          <w:rFonts w:ascii="Calibri" w:eastAsia="Times New Roman" w:hAnsi="Calibri" w:cs="Calibri"/>
+          <w:color w:val="000000"/>
+          <w:lang w:eastAsia="es-CO"/>
+        </w:rPr>
+      </w:pPr>
+      <w:r>
+        <w:rPr>
+          <w:rFonts w:ascii="Calibri" w:eastAsia="Times New Roman" w:hAnsi="Calibri" w:cs="Calibri"/>
+          <w:color w:val="000000"/>
+          <w:lang w:eastAsia="es-CO"/>
+        </w:rPr>
+        <w:t>Si el usuario desea cambiar los precios del combustible por cada región será enviado a esta función donde pide estos precios y los pone en los atributos de red donde está cada precio por región y categoría de combustible.</w:t>
+      </w:r>
+    </w:p>
+    <w:p>
+      <w:pPr>
+        <w:spacing w:line="240" w:lineRule="auto"/>
+        <w:jc w:val="both"/>
+        <w:rPr>
+          <w:rFonts w:ascii="Calibri" w:eastAsia="Times New Roman" w:hAnsi="Calibri" w:cs="Calibri"/>
+          <w:color w:val="000000"/>
+          <w:lang w:eastAsia="es-CO"/>
+        </w:rPr>
+      </w:pPr>
+    </w:p>
+    <w:p>
+      <w:pPr>
+        <w:spacing w:line="240" w:lineRule="auto"/>
+        <w:jc w:val="both"/>
+        <w:rPr>
+          <w:rFonts w:ascii="Calibri" w:eastAsia="Times New Roman" w:hAnsi="Calibri" w:cs="Calibri"/>
+          <w:b/>
+          <w:bCs/>
+          <w:color w:val="000000"/>
+          <w:sz w:val="24"/>
+          <w:szCs w:val="24"/>
+          <w:lang w:eastAsia="es-CO"/>
+        </w:rPr>
+      </w:pPr>
+      <w:r>
+        <w:rPr>
+          <w:rFonts w:ascii="Calibri" w:eastAsia="Times New Roman" w:hAnsi="Calibri" w:cs="Calibri"/>
+          <w:b/>
+          <w:bCs/>
+          <w:color w:val="000000"/>
+          <w:sz w:val="24"/>
+          <w:szCs w:val="24"/>
           <w:lang w:eastAsia="es-CO"/>
         </w:rPr>
         <w:lastRenderedPageBreak/>
-        <w:t>Devuelve una instancia de la clase Station, recibiendo como parámetro un string que contiene toda la información esencial de la estación, para separar y asignar cada atributo a la instancia.</w:t>
-      </w:r>
-    </w:p>
-    <w:p>
-      <w:pPr>
-        <w:spacing w:line="240" w:lineRule="auto"/>
-        <w:rPr>
-          <w:rFonts w:ascii="Times New Roman" w:eastAsia="Times New Roman" w:hAnsi="Times New Roman" w:cs="Times New Roman"/>
-          <w:sz w:val="24"/>
-          <w:szCs w:val="24"/>
-          <w:lang w:eastAsia="es-CO"/>
-        </w:rPr>
-      </w:pPr>
-      <w:r>
-        <w:rPr>
-          <w:rFonts w:ascii="Calibri" w:eastAsia="Times New Roman" w:hAnsi="Calibri" w:cs="Calibri"/>
-          <w:b/>
-          <w:bCs/>
-          <w:color w:val="000000"/>
-          <w:sz w:val="24"/>
-          <w:szCs w:val="24"/>
-          <w:lang w:eastAsia="es-CO"/>
-        </w:rPr>
-        <w:t>void llenarArregloEstaciones(Station* arregloEstaciones, const string&amp; nomArchivo){}</w:t>
-      </w:r>
-    </w:p>
-    <w:p>
-      <w:pPr>
-        <w:spacing w:line="240" w:lineRule="auto"/>
-        <w:rPr>
-          <w:rFonts w:ascii="Times New Roman" w:eastAsia="Times New Roman" w:hAnsi="Times New Roman" w:cs="Times New Roman"/>
-          <w:sz w:val="24"/>
-          <w:szCs w:val="24"/>
-          <w:lang w:eastAsia="es-CO"/>
-        </w:rPr>
-      </w:pPr>
-      <w:r>
-        <w:rPr>
-          <w:rFonts w:ascii="Calibri" w:eastAsia="Times New Roman" w:hAnsi="Calibri" w:cs="Calibri"/>
-          <w:color w:val="000000"/>
-          <w:lang w:eastAsia="es-CO"/>
-        </w:rPr>
-        <w:t>Llena un arreglo que contiene todas las instancias de las estaciones existentes en el archivo de texto que usamos como “base de datos”, esto con el fin de que los tratamientos de las estaciones sean más rápido y eficiente.</w:t>
-      </w:r>
-    </w:p>
-    <w:p>
-      <w:pPr>
-        <w:spacing w:line="240" w:lineRule="auto"/>
-        <w:rPr>
-          <w:rFonts w:ascii="Times New Roman" w:eastAsia="Times New Roman" w:hAnsi="Times New Roman" w:cs="Times New Roman"/>
-          <w:sz w:val="24"/>
-          <w:szCs w:val="24"/>
-          <w:lang w:eastAsia="es-CO"/>
-        </w:rPr>
-      </w:pPr>
-      <w:r>
-        <w:rPr>
-          <w:rFonts w:ascii="Calibri" w:eastAsia="Times New Roman" w:hAnsi="Calibri" w:cs="Calibri"/>
-          <w:b/>
-          <w:bCs/>
-          <w:color w:val="000000"/>
-          <w:sz w:val="24"/>
-          <w:szCs w:val="24"/>
-          <w:lang w:eastAsia="es-CO"/>
-        </w:rPr>
-        <w:t>void Menu(){}</w:t>
-      </w:r>
-    </w:p>
-    <w:p>
-      <w:pPr>
-        <w:spacing w:line="240" w:lineRule="auto"/>
-        <w:rPr>
-          <w:rFonts w:ascii="Times New Roman" w:eastAsia="Times New Roman" w:hAnsi="Times New Roman" w:cs="Times New Roman"/>
-          <w:sz w:val="24"/>
-          <w:szCs w:val="24"/>
-          <w:lang w:eastAsia="es-CO"/>
-        </w:rPr>
-      </w:pPr>
-      <w:r>
-        <w:rPr>
-          <w:rFonts w:ascii="Calibri" w:eastAsia="Times New Roman" w:hAnsi="Calibri" w:cs="Calibri"/>
-          <w:color w:val="000000"/>
-          <w:lang w:eastAsia="es-CO"/>
-        </w:rPr>
-        <w:t>Tiene como objetivo crear una interfaz s</w:t>
-      </w:r>
-      <w:r>
-        <w:rPr>
-          <w:rFonts w:ascii="Calibri" w:eastAsia="Times New Roman" w:hAnsi="Calibri" w:cs="Calibri"/>
-          <w:color w:val="000000"/>
-          <w:lang w:eastAsia="es-CO"/>
-        </w:rPr>
-        <w:t>emigrafica</w:t>
-      </w:r>
-      <w:r>
-        <w:rPr>
-          <w:rFonts w:ascii="Calibri" w:eastAsia="Times New Roman" w:hAnsi="Calibri" w:cs="Calibri"/>
-          <w:color w:val="000000"/>
-          <w:lang w:eastAsia="es-CO"/>
-        </w:rPr>
-        <w:t xml:space="preserve"> por consola, en la cual el usuario accede a las opciones que están establecidas en los requisitos del desafío.</w:t>
-      </w:r>
-    </w:p>
-    <w:p>
-      <w:pPr>
-        <w:spacing w:line="240" w:lineRule="auto"/>
-        <w:rPr>
-          <w:rFonts w:ascii="Times New Roman" w:eastAsia="Times New Roman" w:hAnsi="Times New Roman" w:cs="Times New Roman"/>
-          <w:sz w:val="24"/>
-          <w:szCs w:val="24"/>
-          <w:lang w:eastAsia="es-CO"/>
-        </w:rPr>
-      </w:pPr>
-      <w:r>
-        <w:rPr>
-          <w:rFonts w:ascii="Calibri" w:eastAsia="Times New Roman" w:hAnsi="Calibri" w:cs="Calibri"/>
-          <w:b/>
-          <w:bCs/>
-          <w:color w:val="000000"/>
-          <w:sz w:val="24"/>
-          <w:szCs w:val="24"/>
-          <w:lang w:eastAsia="es-CO"/>
-        </w:rPr>
-        <w:t>Otras funciones auxiliares:</w:t>
-      </w:r>
-    </w:p>
-    <w:p>
-      <w:pPr>
-        <w:spacing w:line="240" w:lineRule="auto"/>
-        <w:rPr>
-          <w:rFonts w:ascii="Times New Roman" w:eastAsia="Times New Roman" w:hAnsi="Times New Roman" w:cs="Times New Roman"/>
-          <w:sz w:val="24"/>
-          <w:szCs w:val="24"/>
-          <w:lang w:eastAsia="es-CO"/>
-        </w:rPr>
-      </w:pPr>
-      <w:r>
-        <w:rPr>
-          <w:rFonts w:ascii="Calibri" w:eastAsia="Times New Roman" w:hAnsi="Calibri" w:cs="Calibri"/>
-          <w:b/>
-          <w:bCs/>
-          <w:color w:val="000000"/>
-          <w:sz w:val="24"/>
-          <w:szCs w:val="24"/>
+        <w:t>Metodos de clase Red:</w:t>
+      </w:r>
+    </w:p>
+    <w:p>
+      <w:pPr>
+        <w:spacing w:line="240" w:lineRule="auto"/>
+        <w:jc w:val="both"/>
+        <w:rPr>
+          <w:rFonts w:ascii="Calibri" w:eastAsia="Times New Roman" w:hAnsi="Calibri" w:cs="Calibri"/>
+          <w:color w:val="000000"/>
+          <w:lang w:eastAsia="es-CO"/>
+        </w:rPr>
+      </w:pPr>
+      <w:r>
+        <w:rPr>
+          <w:rFonts w:ascii="Calibri" w:eastAsia="Times New Roman" w:hAnsi="Calibri" w:cs="Calibri"/>
+          <w:color w:val="000000"/>
+          <w:lang w:eastAsia="es-CO"/>
+        </w:rPr>
+        <w:t>Unicamente</w:t>
+      </w:r>
+      <w:r>
+        <w:rPr>
+          <w:rFonts w:ascii="Calibri" w:eastAsia="Times New Roman" w:hAnsi="Calibri" w:cs="Calibri"/>
+          <w:color w:val="000000"/>
+          <w:lang w:eastAsia="es-CO"/>
+        </w:rPr>
+        <w:t xml:space="preserve"> </w:t>
+      </w:r>
+      <w:r>
+        <w:rPr>
+          <w:rFonts w:ascii="Calibri" w:eastAsia="Times New Roman" w:hAnsi="Calibri" w:cs="Calibri"/>
+          <w:color w:val="000000"/>
+          <w:lang w:eastAsia="es-CO"/>
+        </w:rPr>
+        <w:t>tiene dos funciones que lo que hacen es agregar uno o restar uno a la cantidad de estaciones que tiene en el atributo estaciones, dependiendo de cuantas se agreguen o eliminen.</w:t>
+      </w:r>
+    </w:p>
+    <w:p>
+      <w:pPr>
+        <w:spacing w:line="240" w:lineRule="auto"/>
+        <w:jc w:val="both"/>
+        <w:rPr>
+          <w:rFonts w:ascii="Calibri" w:eastAsia="Times New Roman" w:hAnsi="Calibri" w:cs="Calibri"/>
+          <w:b/>
+          <w:bCs/>
+          <w:color w:val="000000"/>
+          <w:sz w:val="24"/>
+          <w:szCs w:val="24"/>
+          <w:lang w:eastAsia="es-CO"/>
+        </w:rPr>
+      </w:pPr>
+      <w:r>
+        <w:rPr>
+          <w:rFonts w:ascii="Calibri" w:eastAsia="Times New Roman" w:hAnsi="Calibri" w:cs="Calibri"/>
+          <w:b/>
+          <w:bCs/>
+          <w:color w:val="000000"/>
+          <w:sz w:val="24"/>
+          <w:szCs w:val="24"/>
+          <w:lang w:eastAsia="es-CO"/>
+        </w:rPr>
+        <w:t>Metodos de estación:</w:t>
+      </w:r>
+    </w:p>
+    <w:p>
+      <w:pPr>
+        <w:spacing w:line="240" w:lineRule="auto"/>
+        <w:jc w:val="both"/>
+        <w:rPr>
+          <w:rFonts w:ascii="Calibri" w:eastAsia="Times New Roman" w:hAnsi="Calibri" w:cs="Calibri"/>
+          <w:b/>
+          <w:bCs/>
+          <w:color w:val="000000"/>
+          <w:lang w:eastAsia="es-CO"/>
+        </w:rPr>
+      </w:pPr>
+      <w:r>
+        <w:rPr>
+          <w:rFonts w:ascii="Calibri" w:eastAsia="Times New Roman" w:hAnsi="Calibri" w:cs="Calibri"/>
+          <w:b/>
+          <w:bCs/>
+          <w:color w:val="000000"/>
+          <w:lang w:eastAsia="es-CO"/>
+        </w:rPr>
+        <w:t>agregarSurtidor()</w:t>
+      </w:r>
+    </w:p>
+    <w:p>
+      <w:pPr>
+        <w:spacing w:line="240" w:lineRule="auto"/>
+        <w:jc w:val="both"/>
+        <w:rPr>
+          <w:rFonts w:ascii="Calibri" w:eastAsia="Times New Roman" w:hAnsi="Calibri" w:cs="Calibri"/>
+          <w:color w:val="000000"/>
+          <w:lang w:eastAsia="es-CO"/>
+        </w:rPr>
+      </w:pPr>
+      <w:r>
+        <w:rPr>
+          <w:rFonts w:ascii="Calibri" w:eastAsia="Times New Roman" w:hAnsi="Calibri" w:cs="Calibri"/>
+          <w:color w:val="000000"/>
+          <w:lang w:eastAsia="es-CO"/>
+        </w:rPr>
+        <w:t>añade el surtidor creado en donde se piden los datos de este, y lo añade al arreglo de surtidores.</w:t>
+      </w:r>
+    </w:p>
+    <w:p>
+      <w:pPr>
+        <w:spacing w:line="240" w:lineRule="auto"/>
+        <w:jc w:val="both"/>
+        <w:rPr>
+          <w:rFonts w:ascii="Calibri" w:eastAsia="Times New Roman" w:hAnsi="Calibri" w:cs="Calibri"/>
+          <w:color w:val="000000"/>
+          <w:lang w:eastAsia="es-CO"/>
+        </w:rPr>
+      </w:pPr>
+      <w:r>
+        <w:rPr>
+          <w:rFonts w:ascii="Calibri" w:eastAsia="Times New Roman" w:hAnsi="Calibri" w:cs="Calibri"/>
+          <w:b/>
+          <w:bCs/>
+          <w:color w:val="000000"/>
+          <w:lang w:eastAsia="es-CO"/>
+        </w:rPr>
+        <w:t>e</w:t>
+      </w:r>
+      <w:r>
+        <w:rPr>
+          <w:rFonts w:ascii="Calibri" w:eastAsia="Times New Roman" w:hAnsi="Calibri" w:cs="Calibri"/>
+          <w:b/>
+          <w:bCs/>
+          <w:color w:val="000000"/>
+          <w:lang w:eastAsia="es-CO"/>
+        </w:rPr>
+        <w:t>liminar</w:t>
+      </w:r>
+      <w:r>
+        <w:rPr>
+          <w:rFonts w:ascii="Calibri" w:eastAsia="Times New Roman" w:hAnsi="Calibri" w:cs="Calibri"/>
+          <w:b/>
+          <w:bCs/>
+          <w:color w:val="000000"/>
+          <w:lang w:eastAsia="es-CO"/>
+        </w:rPr>
+        <w:t>S</w:t>
+      </w:r>
+      <w:r>
+        <w:rPr>
+          <w:rFonts w:ascii="Calibri" w:eastAsia="Times New Roman" w:hAnsi="Calibri" w:cs="Calibri"/>
+          <w:b/>
+          <w:bCs/>
+          <w:color w:val="000000"/>
+          <w:lang w:eastAsia="es-CO"/>
+        </w:rPr>
+        <w:t>urtidor()</w:t>
+      </w:r>
+      <w:r>
+        <w:rPr>
+          <w:rFonts w:ascii="Calibri" w:eastAsia="Times New Roman" w:hAnsi="Calibri" w:cs="Calibri"/>
+          <w:color w:val="000000"/>
+          <w:lang w:eastAsia="es-CO"/>
+        </w:rPr>
+        <w:t xml:space="preserve"> tiene la misma lógica, pero lo elimina.</w:t>
+      </w:r>
+    </w:p>
+    <w:p>
+      <w:pPr>
+        <w:spacing w:line="240" w:lineRule="auto"/>
+        <w:jc w:val="both"/>
+        <w:rPr>
+          <w:rFonts w:ascii="Calibri" w:eastAsia="Times New Roman" w:hAnsi="Calibri" w:cs="Calibri"/>
+          <w:b/>
+          <w:bCs/>
+          <w:color w:val="000000"/>
+          <w:lang w:eastAsia="es-CO"/>
+        </w:rPr>
+      </w:pPr>
+      <w:r>
+        <w:rPr>
+          <w:rFonts w:ascii="Calibri" w:eastAsia="Times New Roman" w:hAnsi="Calibri" w:cs="Calibri"/>
+          <w:b/>
+          <w:bCs/>
+          <w:color w:val="000000"/>
+          <w:lang w:eastAsia="es-CO"/>
+        </w:rPr>
+        <w:t>consultarHistoricoSurtidor()</w:t>
+      </w:r>
+    </w:p>
+    <w:p>
+      <w:pPr>
+        <w:spacing w:line="240" w:lineRule="auto"/>
+        <w:jc w:val="both"/>
+        <w:rPr>
+          <w:rFonts w:ascii="Calibri" w:eastAsia="Times New Roman" w:hAnsi="Calibri" w:cs="Calibri"/>
+          <w:color w:val="000000"/>
+          <w:lang w:eastAsia="es-CO"/>
+        </w:rPr>
+      </w:pPr>
+      <w:r>
+        <w:rPr>
+          <w:rFonts w:ascii="Calibri" w:eastAsia="Times New Roman" w:hAnsi="Calibri" w:cs="Calibri"/>
+          <w:color w:val="000000"/>
+          <w:lang w:eastAsia="es-CO"/>
+        </w:rPr>
+        <w:t>busca en el</w:t>
+      </w:r>
+      <w:r>
+        <w:rPr>
+          <w:rFonts w:ascii="Calibri" w:eastAsia="Times New Roman" w:hAnsi="Calibri" w:cs="Calibri"/>
+          <w:color w:val="000000"/>
+          <w:lang w:eastAsia="es-CO"/>
+        </w:rPr>
+        <w:t xml:space="preserve"> archivo de ventas todas las ventas con el código de surtidor que se le fue entregado y los imprime usando otra función.</w:t>
+      </w:r>
+    </w:p>
+    <w:p>
+      <w:pPr>
+        <w:spacing w:line="240" w:lineRule="auto"/>
+        <w:jc w:val="both"/>
+        <w:rPr>
+          <w:rFonts w:ascii="Calibri" w:eastAsia="Times New Roman" w:hAnsi="Calibri" w:cs="Calibri"/>
+          <w:b/>
+          <w:bCs/>
+          <w:color w:val="000000"/>
+          <w:lang w:eastAsia="es-CO"/>
+        </w:rPr>
+      </w:pPr>
+      <w:r>
+        <w:rPr>
+          <w:rFonts w:ascii="Calibri" w:eastAsia="Times New Roman" w:hAnsi="Calibri" w:cs="Calibri"/>
+          <w:b/>
+          <w:bCs/>
+          <w:color w:val="000000"/>
+          <w:lang w:eastAsia="es-CO"/>
+        </w:rPr>
+        <w:t>reportarLaCantidadDeCombustiblePorTipo()</w:t>
+      </w:r>
+    </w:p>
+    <w:p>
+      <w:pPr>
+        <w:spacing w:line="240" w:lineRule="auto"/>
+        <w:jc w:val="both"/>
+        <w:rPr>
+          <w:rFonts w:ascii="Calibri" w:eastAsia="Times New Roman" w:hAnsi="Calibri" w:cs="Calibri"/>
+          <w:color w:val="000000"/>
+          <w:lang w:eastAsia="es-CO"/>
+        </w:rPr>
+      </w:pPr>
+      <w:r>
+        <w:rPr>
+          <w:rFonts w:ascii="Calibri" w:eastAsia="Times New Roman" w:hAnsi="Calibri" w:cs="Calibri"/>
+          <w:color w:val="000000"/>
+          <w:lang w:eastAsia="es-CO"/>
+        </w:rPr>
+        <w:t>imprime la cantidad de combustible disponible por categoría.</w:t>
+      </w:r>
+    </w:p>
+    <w:p>
+      <w:pPr>
+        <w:spacing w:line="240" w:lineRule="auto"/>
+        <w:jc w:val="both"/>
+        <w:rPr>
+          <w:rFonts w:ascii="Calibri" w:eastAsia="Times New Roman" w:hAnsi="Calibri" w:cs="Calibri"/>
+          <w:b/>
+          <w:bCs/>
+          <w:color w:val="000000"/>
+          <w:lang w:eastAsia="es-CO"/>
+        </w:rPr>
+      </w:pPr>
+      <w:r>
+        <w:rPr>
+          <w:rFonts w:ascii="Calibri" w:eastAsia="Times New Roman" w:hAnsi="Calibri" w:cs="Calibri"/>
+          <w:b/>
+          <w:bCs/>
+          <w:color w:val="000000"/>
+          <w:lang w:eastAsia="es-CO"/>
+        </w:rPr>
+        <w:t>asignarLitrosAlTanque()</w:t>
+      </w:r>
+    </w:p>
+    <w:p>
+      <w:pPr>
+        <w:spacing w:line="240" w:lineRule="auto"/>
+        <w:jc w:val="both"/>
+        <w:rPr>
+          <w:rFonts w:ascii="Calibri" w:eastAsia="Times New Roman" w:hAnsi="Calibri" w:cs="Calibri"/>
+          <w:color w:val="000000"/>
+          <w:lang w:eastAsia="es-CO"/>
+        </w:rPr>
+      </w:pPr>
+      <w:r>
+        <w:rPr>
+          <w:rFonts w:ascii="Calibri" w:eastAsia="Times New Roman" w:hAnsi="Calibri" w:cs="Calibri"/>
+          <w:color w:val="000000"/>
+          <w:lang w:eastAsia="es-CO"/>
+        </w:rPr>
+        <w:t>asigna de forma aleatoria una cantidad de litros a los tanques entre 100 y 200 litros.</w:t>
+      </w:r>
+    </w:p>
+    <w:p>
+      <w:pPr>
+        <w:spacing w:line="240" w:lineRule="auto"/>
+        <w:jc w:val="both"/>
+        <w:rPr>
+          <w:rFonts w:ascii="Calibri" w:eastAsia="Times New Roman" w:hAnsi="Calibri" w:cs="Calibri"/>
+          <w:b/>
+          <w:bCs/>
+          <w:color w:val="000000"/>
+          <w:lang w:eastAsia="es-CO"/>
+        </w:rPr>
+      </w:pPr>
+      <w:r>
+        <w:rPr>
+          <w:rFonts w:ascii="Calibri" w:eastAsia="Times New Roman" w:hAnsi="Calibri" w:cs="Calibri"/>
+          <w:b/>
+          <w:bCs/>
+          <w:color w:val="000000"/>
+          <w:lang w:eastAsia="es-CO"/>
+        </w:rPr>
+        <w:t>venderCombustible()</w:t>
+      </w:r>
+    </w:p>
+    <w:p>
+      <w:pPr>
+        <w:spacing w:line="240" w:lineRule="auto"/>
+        <w:jc w:val="both"/>
+        <w:rPr>
+          <w:rFonts w:ascii="Calibri" w:eastAsia="Times New Roman" w:hAnsi="Calibri" w:cs="Calibri"/>
+          <w:color w:val="000000"/>
+          <w:lang w:eastAsia="es-CO"/>
+        </w:rPr>
+      </w:pPr>
+      <w:r>
+        <w:rPr>
+          <w:rFonts w:ascii="Calibri" w:eastAsia="Times New Roman" w:hAnsi="Calibri" w:cs="Calibri"/>
+          <w:color w:val="000000"/>
+          <w:lang w:eastAsia="es-CO"/>
+        </w:rPr>
+        <w:t>cambia el valor de la cantidad del tanque del combustible que fue vendido.</w:t>
+      </w:r>
+    </w:p>
+    <w:p>
+      <w:pPr>
+        <w:spacing w:line="240" w:lineRule="auto"/>
+        <w:jc w:val="both"/>
+        <w:rPr>
+          <w:rFonts w:ascii="Calibri" w:eastAsia="Times New Roman" w:hAnsi="Calibri" w:cs="Calibri"/>
+          <w:b/>
+          <w:bCs/>
+          <w:color w:val="000000"/>
+          <w:sz w:val="24"/>
+          <w:szCs w:val="24"/>
+          <w:lang w:eastAsia="es-CO"/>
+        </w:rPr>
+      </w:pPr>
+      <w:r>
+        <w:rPr>
+          <w:rFonts w:ascii="Calibri" w:eastAsia="Times New Roman" w:hAnsi="Calibri" w:cs="Calibri"/>
+          <w:b/>
+          <w:bCs/>
+          <w:color w:val="000000"/>
+          <w:sz w:val="24"/>
+          <w:szCs w:val="24"/>
+          <w:lang w:eastAsia="es-CO"/>
+        </w:rPr>
+        <w:t>Metodos de Surtidor:</w:t>
+      </w:r>
+    </w:p>
+    <w:p>
+      <w:pPr>
+        <w:spacing w:line="240" w:lineRule="auto"/>
+        <w:jc w:val="both"/>
+        <w:rPr>
+          <w:rFonts w:ascii="Calibri" w:eastAsia="Times New Roman" w:hAnsi="Calibri" w:cs="Calibri"/>
+          <w:b/>
+          <w:bCs/>
+          <w:color w:val="000000"/>
+          <w:lang w:eastAsia="es-CO"/>
+        </w:rPr>
+      </w:pPr>
+      <w:r>
+        <w:rPr>
+          <w:rFonts w:ascii="Calibri" w:eastAsia="Times New Roman" w:hAnsi="Calibri" w:cs="Calibri"/>
+          <w:b/>
+          <w:bCs/>
+          <w:color w:val="000000"/>
+          <w:lang w:eastAsia="es-CO"/>
+        </w:rPr>
+        <w:t>reportarVenta()</w:t>
+      </w:r>
+    </w:p>
+    <w:p>
+      <w:pPr>
+        <w:spacing w:line="240" w:lineRule="auto"/>
+        <w:jc w:val="both"/>
+        <w:rPr>
+          <w:rFonts w:ascii="Calibri" w:eastAsia="Times New Roman" w:hAnsi="Calibri" w:cs="Calibri"/>
+          <w:color w:val="000000"/>
+          <w:lang w:eastAsia="es-CO"/>
+        </w:rPr>
+      </w:pPr>
+      <w:r>
+        <w:rPr>
+          <w:rFonts w:ascii="Calibri" w:eastAsia="Times New Roman" w:hAnsi="Calibri" w:cs="Calibri"/>
+          <w:color w:val="000000"/>
+          <w:lang w:eastAsia="es-CO"/>
+        </w:rPr>
+        <w:t>sube todos los datos de la venta a un archivo.</w:t>
+      </w:r>
+    </w:p>
+    <w:p>
+      <w:pPr>
+        <w:spacing w:line="240" w:lineRule="auto"/>
+        <w:jc w:val="both"/>
+        <w:rPr>
+          <w:rFonts w:ascii="Calibri" w:eastAsia="Times New Roman" w:hAnsi="Calibri" w:cs="Calibri"/>
+          <w:b/>
+          <w:bCs/>
+          <w:color w:val="000000"/>
+          <w:sz w:val="24"/>
+          <w:szCs w:val="24"/>
+          <w:lang w:eastAsia="es-CO"/>
+        </w:rPr>
+      </w:pPr>
+      <w:r>
+        <w:rPr>
+          <w:rFonts w:ascii="Calibri" w:eastAsia="Times New Roman" w:hAnsi="Calibri" w:cs="Calibri"/>
+          <w:b/>
+          <w:bCs/>
+          <w:color w:val="000000"/>
+          <w:sz w:val="24"/>
+          <w:szCs w:val="24"/>
+          <w:lang w:eastAsia="es-CO"/>
+        </w:rPr>
+        <w:t>otras funciones auxiliares:</w:t>
+      </w:r>
+    </w:p>
+    <w:p>
+      <w:pPr>
+        <w:spacing w:line="240" w:lineRule="auto"/>
+        <w:jc w:val="both"/>
+        <w:rPr>
+          <w:rFonts w:ascii="Times New Roman" w:eastAsia="Times New Roman" w:hAnsi="Times New Roman" w:cs="Times New Roman"/>
+          <w:lang w:eastAsia="es-CO"/>
+        </w:rPr>
+      </w:pPr>
+      <w:r>
+        <w:rPr>
+          <w:rFonts w:ascii="Calibri" w:eastAsia="Times New Roman" w:hAnsi="Calibri" w:cs="Calibri"/>
+          <w:b/>
+          <w:bCs/>
+          <w:color w:val="000000"/>
           <w:lang w:eastAsia="es-CO"/>
         </w:rPr>
         <w:t>unsigned short int contarLineasEnArchivo(const string&amp; nombreArchivo){} </w:t>
@@ -1110,21 +2125,21 @@
     <w:p>
       <w:pPr>
         <w:spacing w:line="240" w:lineRule="auto"/>
-        <w:rPr>
-          <w:rFonts w:ascii="Times New Roman" w:eastAsia="Times New Roman" w:hAnsi="Times New Roman" w:cs="Times New Roman"/>
-          <w:sz w:val="24"/>
-          <w:szCs w:val="24"/>
-          <w:lang w:eastAsia="es-CO"/>
-        </w:rPr>
-      </w:pPr>
-      <w:r>
-        <w:rPr>
-          <w:rFonts w:ascii="Calibri" w:eastAsia="Times New Roman" w:hAnsi="Calibri" w:cs="Calibri"/>
-          <w:b/>
-          <w:bCs/>
-          <w:color w:val="000000"/>
-          <w:sz w:val="24"/>
-          <w:szCs w:val="24"/>
+        <w:jc w:val="both"/>
+        <w:rPr>
+          <w:rFonts w:ascii="Calibri" w:eastAsia="Times New Roman" w:hAnsi="Calibri" w:cs="Calibri"/>
+          <w:b/>
+          <w:bCs/>
+          <w:color w:val="000000"/>
+          <w:lang w:eastAsia="es-CO"/>
+        </w:rPr>
+      </w:pPr>
+      <w:r>
+        <w:rPr>
+          <w:rFonts w:ascii="Calibri" w:eastAsia="Times New Roman" w:hAnsi="Calibri" w:cs="Calibri"/>
+          <w:b/>
+          <w:bCs/>
+          <w:color w:val="000000"/>
           <w:lang w:eastAsia="es-CO"/>
         </w:rPr>
         <w:t>unsigned short int contarCaracteresEnString(const string cadenaCaracteres, const char caracterParaContar){}</w:t>
@@ -1133,6 +2148,7 @@
     <w:p>
       <w:pPr>
         <w:spacing w:line="240" w:lineRule="auto"/>
+        <w:jc w:val="both"/>
         <w:rPr>
           <w:rFonts w:ascii="Times New Roman" w:eastAsia="Times New Roman" w:hAnsi="Times New Roman" w:cs="Times New Roman"/>
           <w:sz w:val="24"/>
@@ -1148,10 +2164,42 @@
         </w:rPr>
         <w:t>Estas funciones nos ayudan en la implementación ya que hacen tareas muy sencillas, las cuales deben ser realizadas en numerosas ocasiones.</w:t>
       </w:r>
-    </w:p>
-    <w:p>
-      <w:pPr>
-        <w:spacing w:line="240" w:lineRule="auto"/>
+      <w:r>
+        <w:rPr>
+          <w:rFonts w:ascii="Times New Roman" w:eastAsia="Times New Roman" w:hAnsi="Times New Roman" w:cs="Times New Roman"/>
+          <w:sz w:val="24"/>
+          <w:szCs w:val="24"/>
+          <w:lang w:eastAsia="es-CO"/>
+        </w:rPr>
+        <w:t xml:space="preserve"> </w:t>
+      </w:r>
+      <w:r>
+        <w:rPr>
+          <w:rFonts w:ascii="Calibri" w:eastAsia="Times New Roman" w:hAnsi="Calibri" w:cs="Calibri"/>
+          <w:color w:val="000000"/>
+          <w:lang w:eastAsia="es-CO"/>
+        </w:rPr>
+        <w:t>así seguimos usando varias funciones que nos ayudaban en tareas repetitivas que no vimos necesario escribirlas aquí.</w:t>
+      </w:r>
+    </w:p>
+    <w:p>
+      <w:pPr>
+        <w:spacing w:line="240" w:lineRule="auto"/>
+        <w:jc w:val="both"/>
+        <w:rPr>
+          <w:rFonts w:ascii="Times New Roman" w:eastAsia="Times New Roman" w:hAnsi="Times New Roman" w:cs="Times New Roman"/>
+          <w:b/>
+          <w:bCs/>
+          <w:sz w:val="28"/>
+          <w:szCs w:val="28"/>
+          <w:lang w:eastAsia="es-CO"/>
+        </w:rPr>
+      </w:pPr>
+    </w:p>
+    <w:p>
+      <w:pPr>
+        <w:spacing w:line="240" w:lineRule="auto"/>
+        <w:jc w:val="both"/>
         <w:rPr>
           <w:rFonts w:ascii="Times New Roman" w:eastAsia="Times New Roman" w:hAnsi="Times New Roman" w:cs="Times New Roman"/>
           <w:sz w:val="24"/>
@@ -1175,44 +2223,323 @@
     <w:p>
       <w:pPr>
         <w:spacing w:line="240" w:lineRule="auto"/>
-        <w:rPr>
-          <w:rFonts w:ascii="Times New Roman" w:eastAsia="Times New Roman" w:hAnsi="Times New Roman" w:cs="Times New Roman"/>
-          <w:sz w:val="24"/>
-          <w:szCs w:val="24"/>
-          <w:lang w:eastAsia="es-CO"/>
-        </w:rPr>
-      </w:pPr>
-      <w:r>
-        <w:rPr>
-          <w:rFonts w:ascii="Calibri" w:eastAsia="Times New Roman" w:hAnsi="Calibri" w:cs="Calibri"/>
-          <w:color w:val="000000"/>
-          <w:lang w:eastAsia="es-CO"/>
-        </w:rPr>
-        <w:t>El primer problema en el desarrollo fue la idea de correlación entre las clases y pensar en la definición de cada atributo y método, puesto que también hay que tener en cuenta la abstracción para no sobre objetivizar las entidades. </w:t>
-      </w:r>
-    </w:p>
-    <w:p>
-      <w:pPr>
-        <w:spacing w:line="240" w:lineRule="auto"/>
-        <w:rPr>
-          <w:rFonts w:ascii="Times New Roman" w:eastAsia="Times New Roman" w:hAnsi="Times New Roman" w:cs="Times New Roman"/>
-          <w:sz w:val="24"/>
-          <w:szCs w:val="24"/>
-          <w:lang w:eastAsia="es-CO"/>
-        </w:rPr>
-      </w:pPr>
-      <w:r>
-        <w:rPr>
-          <w:rFonts w:ascii="Calibri" w:eastAsia="Times New Roman" w:hAnsi="Calibri" w:cs="Calibri"/>
-          <w:color w:val="000000"/>
-          <w:lang w:eastAsia="es-CO"/>
-        </w:rPr>
-        <w:t>El tener criterio para decidir cómo distribuir los reportes de venta, información de estaciones y surtidores, y demás cosas que se necesitan guardar, resulta un problema que le dimos solución con criterios de eficiencia, facilidad y organización, siempre con argumentos para cada decisión.</w:t>
-      </w:r>
-    </w:p>
-    <w:p>
-      <w:pPr>
-        <w:spacing w:line="240" w:lineRule="auto"/>
+        <w:jc w:val="both"/>
+        <w:rPr>
+          <w:rFonts w:ascii="Times New Roman" w:eastAsia="Times New Roman" w:hAnsi="Times New Roman" w:cs="Times New Roman"/>
+          <w:sz w:val="24"/>
+          <w:szCs w:val="24"/>
+          <w:lang w:eastAsia="es-CO"/>
+        </w:rPr>
+      </w:pPr>
+      <w:r>
+        <w:rPr>
+          <w:rFonts w:ascii="Calibri" w:eastAsia="Times New Roman" w:hAnsi="Calibri" w:cs="Calibri"/>
+          <w:color w:val="000000"/>
+          <w:lang w:eastAsia="es-CO"/>
+        </w:rPr>
+        <w:t>El primer problema en el desarrollo fue la idea de correlación entre las clases y pensar en la definición de cada atributo y método, puesto que también hay que tener en cuenta la abst</w:t>
+      </w:r>
+      <w:r>
+        <w:rPr>
+          <w:rFonts w:ascii="Calibri" w:eastAsia="Times New Roman" w:hAnsi="Calibri" w:cs="Calibri"/>
+          <w:color w:val="000000"/>
+          <w:lang w:eastAsia="es-CO"/>
+        </w:rPr>
+        <w:t>racción para no sobre objetivizar las entidades. </w:t>
+      </w:r>
+    </w:p>
+    <w:p>
+      <w:pPr>
+        <w:spacing w:line="240" w:lineRule="auto"/>
+        <w:jc w:val="both"/>
+        <w:rPr>
+          <w:rFonts w:ascii="Calibri" w:eastAsia="Times New Roman" w:hAnsi="Calibri" w:cs="Calibri"/>
+          <w:color w:val="000000"/>
+          <w:lang w:eastAsia="es-CO"/>
+        </w:rPr>
+      </w:pPr>
+      <w:r>
+        <w:rPr>
+          <w:rFonts w:ascii="Calibri" w:eastAsia="Times New Roman" w:hAnsi="Calibri" w:cs="Calibri"/>
+          <w:color w:val="000000"/>
+          <w:lang w:eastAsia="es-CO"/>
+        </w:rPr>
+        <w:lastRenderedPageBreak/>
+        <w:t xml:space="preserve">El tener criterio para decidir cómo distribuir los reportes de venta, información de estaciones y surtidores, y demás cosas que se necesitan guardar, resulta un problema que le dimos solución con criterios </w:t>
+      </w:r>
+      <w:r>
+        <w:rPr>
+          <w:rFonts w:ascii="Calibri" w:eastAsia="Times New Roman" w:hAnsi="Calibri" w:cs="Calibri"/>
+          <w:color w:val="000000"/>
+          <w:lang w:eastAsia="es-CO"/>
+        </w:rPr>
+        <w:t>de eficiencia, facilidad y organización, siempre con argumentos para cada decisión.</w:t>
+      </w:r>
+    </w:p>
+    <w:p>
+      <w:pPr>
+        <w:spacing w:line="240" w:lineRule="auto"/>
+        <w:jc w:val="both"/>
+        <w:rPr>
+          <w:rFonts w:ascii="Calibri" w:eastAsia="Times New Roman" w:hAnsi="Calibri" w:cs="Calibri"/>
+          <w:color w:val="000000"/>
+          <w:lang w:eastAsia="es-CO"/>
+        </w:rPr>
+      </w:pPr>
+      <w:r>
+        <w:rPr>
+          <w:rFonts w:ascii="Calibri" w:eastAsia="Times New Roman" w:hAnsi="Calibri" w:cs="Calibri"/>
+          <w:color w:val="000000"/>
+          <w:lang w:eastAsia="es-CO"/>
+        </w:rPr>
+        <w:t>En algunas funciones que utilizaban pasos por referencia a objetos o variables</w:t>
+      </w:r>
+      <w:r>
+        <w:rPr>
+          <w:rFonts w:ascii="Calibri" w:eastAsia="Times New Roman" w:hAnsi="Calibri" w:cs="Calibri"/>
+          <w:color w:val="000000"/>
+          <w:lang w:eastAsia="es-CO"/>
+        </w:rPr>
+        <w:t>,</w:t>
+      </w:r>
+      <w:r>
+        <w:rPr>
+          <w:rFonts w:ascii="Calibri" w:eastAsia="Times New Roman" w:hAnsi="Calibri" w:cs="Calibri"/>
+          <w:color w:val="000000"/>
+          <w:lang w:eastAsia="es-CO"/>
+        </w:rPr>
+        <w:t xml:space="preserve"> ocurrían fallos de ámbito por lo que se tuvo que modificar la forma en la que accedían estas funciones a estos valores</w:t>
+      </w:r>
+      <w:r>
+        <w:rPr>
+          <w:rFonts w:ascii="Calibri" w:eastAsia="Times New Roman" w:hAnsi="Calibri" w:cs="Calibri"/>
+          <w:color w:val="000000"/>
+          <w:lang w:eastAsia="es-CO"/>
+        </w:rPr>
+        <w:t>.</w:t>
+      </w:r>
+    </w:p>
+    <w:p>
+      <w:pPr>
+        <w:spacing w:line="240" w:lineRule="auto"/>
+        <w:jc w:val="both"/>
+        <w:rPr>
+          <w:rFonts w:ascii="Calibri" w:eastAsia="Times New Roman" w:hAnsi="Calibri" w:cs="Calibri"/>
+          <w:color w:val="000000"/>
+          <w:lang w:val="es-MX" w:eastAsia="es-CO"/>
+        </w:rPr>
+      </w:pPr>
+      <w:r>
+        <w:rPr>
+          <w:rFonts w:ascii="Calibri" w:eastAsia="Times New Roman" w:hAnsi="Calibri" w:cs="Calibri"/>
+          <w:color w:val="000000"/>
+          <w:lang w:val="es-MX" w:eastAsia="es-CO"/>
+        </w:rPr>
+        <w:t xml:space="preserve">Al usar </w:t>
+      </w:r>
+      <w:r>
+        <w:rPr>
+          <w:rFonts w:ascii="Calibri" w:eastAsia="Times New Roman" w:hAnsi="Calibri" w:cs="Calibri"/>
+          <w:color w:val="000000"/>
+          <w:lang w:val="es-MX" w:eastAsia="es-CO"/>
+        </w:rPr>
+        <w:t>metodos</w:t>
+      </w:r>
+      <w:r>
+        <w:rPr>
+          <w:rFonts w:ascii="Calibri" w:eastAsia="Times New Roman" w:hAnsi="Calibri" w:cs="Calibri"/>
+          <w:color w:val="000000"/>
+          <w:lang w:val="es-MX" w:eastAsia="es-CO"/>
+        </w:rPr>
+        <w:t xml:space="preserve"> y funciones que depend</w:t>
+      </w:r>
+      <w:r>
+        <w:rPr>
+          <w:rFonts w:ascii="Calibri" w:eastAsia="Times New Roman" w:hAnsi="Calibri" w:cs="Calibri"/>
+          <w:color w:val="000000"/>
+          <w:lang w:val="es-MX" w:eastAsia="es-CO"/>
+        </w:rPr>
+        <w:t>ían</w:t>
+      </w:r>
+      <w:r>
+        <w:rPr>
+          <w:rFonts w:ascii="Calibri" w:eastAsia="Times New Roman" w:hAnsi="Calibri" w:cs="Calibri"/>
+          <w:color w:val="000000"/>
+          <w:lang w:val="es-MX" w:eastAsia="es-CO"/>
+        </w:rPr>
+        <w:t xml:space="preserve"> de otros, ambas ramas de desarrollo </w:t>
+      </w:r>
+      <w:r>
+        <w:rPr>
+          <w:rFonts w:ascii="Calibri" w:eastAsia="Times New Roman" w:hAnsi="Calibri" w:cs="Calibri"/>
+          <w:color w:val="000000"/>
+          <w:lang w:val="es-MX" w:eastAsia="es-CO"/>
+        </w:rPr>
+        <w:t>tenían</w:t>
+      </w:r>
+      <w:r>
+        <w:rPr>
+          <w:rFonts w:ascii="Calibri" w:eastAsia="Times New Roman" w:hAnsi="Calibri" w:cs="Calibri"/>
+          <w:color w:val="000000"/>
+          <w:lang w:val="es-MX" w:eastAsia="es-CO"/>
+        </w:rPr>
+        <w:t xml:space="preserve"> partes que dependian de otras, sobre todo el </w:t>
+      </w:r>
+      <w:r>
+        <w:rPr>
+          <w:rFonts w:ascii="Calibri" w:eastAsia="Times New Roman" w:hAnsi="Calibri" w:cs="Calibri"/>
+          <w:color w:val="000000"/>
+          <w:lang w:val="es-MX" w:eastAsia="es-CO"/>
+        </w:rPr>
+        <w:t>menú</w:t>
+      </w:r>
+      <w:r>
+        <w:rPr>
+          <w:rFonts w:ascii="Calibri" w:eastAsia="Times New Roman" w:hAnsi="Calibri" w:cs="Calibri"/>
+          <w:color w:val="000000"/>
+          <w:lang w:val="es-MX" w:eastAsia="es-CO"/>
+        </w:rPr>
+        <w:t xml:space="preserve"> principal que es el que </w:t>
+      </w:r>
+      <w:r>
+        <w:rPr>
+          <w:rFonts w:ascii="Calibri" w:eastAsia="Times New Roman" w:hAnsi="Calibri" w:cs="Calibri"/>
+          <w:color w:val="000000"/>
+          <w:lang w:val="es-MX" w:eastAsia="es-CO"/>
+        </w:rPr>
+        <w:t>interactúa</w:t>
+      </w:r>
+      <w:r>
+        <w:rPr>
+          <w:rFonts w:ascii="Calibri" w:eastAsia="Times New Roman" w:hAnsi="Calibri" w:cs="Calibri"/>
+          <w:color w:val="000000"/>
+          <w:lang w:val="es-MX" w:eastAsia="es-CO"/>
+        </w:rPr>
+        <w:t xml:space="preserve"> co</w:t>
+      </w:r>
+      <w:r>
+        <w:rPr>
+          <w:rFonts w:ascii="Calibri" w:eastAsia="Times New Roman" w:hAnsi="Calibri" w:cs="Calibri"/>
+          <w:color w:val="000000"/>
+          <w:lang w:val="es-MX" w:eastAsia="es-CO"/>
+        </w:rPr>
+        <w:t xml:space="preserve">n el usuario y despliega sus respectivas funcionalidades, por lo que en algunos casos no </w:t>
+      </w:r>
+      <w:r>
+        <w:rPr>
+          <w:rFonts w:ascii="Calibri" w:eastAsia="Times New Roman" w:hAnsi="Calibri" w:cs="Calibri"/>
+          <w:color w:val="000000"/>
+          <w:lang w:val="es-MX" w:eastAsia="es-CO"/>
+        </w:rPr>
+        <w:t>coincidían</w:t>
+      </w:r>
+      <w:r>
+        <w:rPr>
+          <w:rFonts w:ascii="Calibri" w:eastAsia="Times New Roman" w:hAnsi="Calibri" w:cs="Calibri"/>
+          <w:color w:val="000000"/>
+          <w:lang w:val="es-MX" w:eastAsia="es-CO"/>
+        </w:rPr>
+        <w:t xml:space="preserve"> ambas partes y se </w:t>
+      </w:r>
+      <w:r>
+        <w:rPr>
+          <w:rFonts w:ascii="Calibri" w:eastAsia="Times New Roman" w:hAnsi="Calibri" w:cs="Calibri"/>
+          <w:color w:val="000000"/>
+          <w:lang w:val="es-MX" w:eastAsia="es-CO"/>
+        </w:rPr>
+        <w:t>debían</w:t>
+      </w:r>
+      <w:r>
+        <w:rPr>
+          <w:rFonts w:ascii="Calibri" w:eastAsia="Times New Roman" w:hAnsi="Calibri" w:cs="Calibri"/>
+          <w:color w:val="000000"/>
+          <w:lang w:val="es-MX" w:eastAsia="es-CO"/>
+        </w:rPr>
+        <w:t xml:space="preserve"> hacer ajustes que en algunos casos fueron cambios grandes en alguna de las partes.</w:t>
+      </w:r>
+    </w:p>
+    <w:p>
+      <w:pPr>
+        <w:spacing w:line="240" w:lineRule="auto"/>
+        <w:jc w:val="both"/>
+        <w:rPr>
+          <w:rFonts w:ascii="Calibri" w:eastAsia="Times New Roman" w:hAnsi="Calibri" w:cs="Calibri"/>
+          <w:color w:val="000000"/>
+          <w:lang w:val="es-MX" w:eastAsia="es-CO"/>
+        </w:rPr>
+      </w:pPr>
+      <w:r>
+        <w:rPr>
+          <w:rFonts w:ascii="Calibri" w:eastAsia="Times New Roman" w:hAnsi="Calibri" w:cs="Calibri"/>
+          <w:color w:val="000000"/>
+          <w:lang w:val="es-MX" w:eastAsia="es-CO"/>
+        </w:rPr>
+        <w:t xml:space="preserve">El menú principal es una función que </w:t>
+      </w:r>
+      <w:r>
+        <w:rPr>
+          <w:rFonts w:ascii="Calibri" w:eastAsia="Times New Roman" w:hAnsi="Calibri" w:cs="Calibri"/>
+          <w:color w:val="000000"/>
+          <w:lang w:val="es-MX" w:eastAsia="es-CO"/>
+        </w:rPr>
+        <w:t>interactúa</w:t>
+      </w:r>
+      <w:r>
+        <w:rPr>
+          <w:rFonts w:ascii="Calibri" w:eastAsia="Times New Roman" w:hAnsi="Calibri" w:cs="Calibri"/>
+          <w:color w:val="000000"/>
+          <w:lang w:val="es-MX" w:eastAsia="es-CO"/>
+        </w:rPr>
+        <w:t xml:space="preserve"> con el usuario y redirecciona a este hacia los demás </w:t>
+      </w:r>
+      <w:r>
+        <w:rPr>
+          <w:rFonts w:ascii="Calibri" w:eastAsia="Times New Roman" w:hAnsi="Calibri" w:cs="Calibri"/>
+          <w:color w:val="000000"/>
+          <w:lang w:val="es-MX" w:eastAsia="es-CO"/>
+        </w:rPr>
+        <w:t>menús</w:t>
+      </w:r>
+      <w:r>
+        <w:rPr>
+          <w:rFonts w:ascii="Calibri" w:eastAsia="Times New Roman" w:hAnsi="Calibri" w:cs="Calibri"/>
+          <w:color w:val="000000"/>
+          <w:lang w:val="es-MX" w:eastAsia="es-CO"/>
+        </w:rPr>
+        <w:t xml:space="preserve"> y </w:t>
+      </w:r>
+      <w:r>
+        <w:rPr>
+          <w:rFonts w:ascii="Calibri" w:eastAsia="Times New Roman" w:hAnsi="Calibri" w:cs="Calibri"/>
+          <w:color w:val="000000"/>
+          <w:lang w:val="es-MX" w:eastAsia="es-CO"/>
+        </w:rPr>
+        <w:t xml:space="preserve">partes del programa, cuando se creó la función que agrega una nueva estación daba problemas al salir de esta nuevamente hacia el menú, ya que es un ciclo donde se estaban usando en un inicio condicionales de la forma “switch”, estos últimos son presuntamente el problema, por lo que se tuvo que cambiar la forma en la que el menú ingresa a las diferentes funciones. </w:t>
+      </w:r>
+    </w:p>
+    <w:p>
+      <w:pPr>
+        <w:spacing w:line="240" w:lineRule="auto"/>
+        <w:jc w:val="both"/>
+        <w:rPr>
+          <w:rFonts w:ascii="Calibri" w:eastAsia="Times New Roman" w:hAnsi="Calibri" w:cs="Calibri"/>
+          <w:color w:val="000000"/>
+          <w:lang w:val="es-MX" w:eastAsia="es-CO"/>
+        </w:rPr>
+      </w:pPr>
+      <w:r>
+        <w:rPr>
+          <w:rFonts w:ascii="Calibri" w:eastAsia="Times New Roman" w:hAnsi="Calibri" w:cs="Calibri"/>
+          <w:color w:val="000000"/>
+          <w:lang w:val="es-MX" w:eastAsia="es-CO"/>
+        </w:rPr>
+        <w:t>Se hizo toda la implementación del programa en GDB online debugger, y cuando pudimos pasar el programa a un archivo en Qt, este no funcionó correctamente siendo exactamente el mismo programa.</w:t>
+      </w:r>
+    </w:p>
+    <w:p>
+      <w:pPr>
+        <w:spacing w:line="240" w:lineRule="auto"/>
+        <w:jc w:val="both"/>
         <w:rPr>
           <w:rFonts w:ascii="Times New Roman" w:eastAsia="Times New Roman" w:hAnsi="Times New Roman" w:cs="Times New Roman"/>
           <w:sz w:val="24"/>
@@ -1236,116 +2563,345 @@
     <w:p>
       <w:pPr>
         <w:spacing w:line="240" w:lineRule="auto"/>
-        <w:rPr>
-          <w:rFonts w:ascii="Times New Roman" w:eastAsia="Times New Roman" w:hAnsi="Times New Roman" w:cs="Times New Roman"/>
-          <w:sz w:val="24"/>
-          <w:szCs w:val="24"/>
-          <w:lang w:eastAsia="es-CO"/>
-        </w:rPr>
-      </w:pPr>
-      <w:r>
-        <w:rPr>
-          <w:rFonts w:ascii="Calibri" w:eastAsia="Times New Roman" w:hAnsi="Calibri" w:cs="Calibri"/>
-          <w:color w:val="000000"/>
-          <w:lang w:eastAsia="es-CO"/>
-        </w:rPr>
-        <w:t>En la primera sesión simplemente nos limitamos a analizar muy bien el problema y pensar en la solución, teniendo en cuenta todos los requerimientos para poder ir pensando en la implementación que llevaremos luego.</w:t>
-      </w:r>
-    </w:p>
-    <w:p>
-      <w:pPr>
-        <w:spacing w:line="240" w:lineRule="auto"/>
-        <w:rPr>
-          <w:rFonts w:ascii="Times New Roman" w:eastAsia="Times New Roman" w:hAnsi="Times New Roman" w:cs="Times New Roman"/>
-          <w:sz w:val="24"/>
-          <w:szCs w:val="24"/>
-          <w:lang w:eastAsia="es-CO"/>
-        </w:rPr>
-      </w:pPr>
-      <w:r>
-        <w:rPr>
-          <w:rFonts w:ascii="Calibri" w:eastAsia="Times New Roman" w:hAnsi="Calibri" w:cs="Calibri"/>
-          <w:color w:val="000000"/>
-          <w:lang w:eastAsia="es-CO"/>
-        </w:rPr>
-        <w:t>Empezando con la implementación del programa, se dividió equitativamente el desarrollo del mismo, cada uno tomando 2 tareas grandes, ya sea una o dos clases, o funciones anexas.</w:t>
-      </w:r>
-    </w:p>
-    <w:p>
-      <w:pPr>
-        <w:spacing w:line="240" w:lineRule="auto"/>
-        <w:rPr>
-          <w:rFonts w:ascii="Times New Roman" w:eastAsia="Times New Roman" w:hAnsi="Times New Roman" w:cs="Times New Roman"/>
-          <w:sz w:val="24"/>
-          <w:szCs w:val="24"/>
-          <w:lang w:eastAsia="es-CO"/>
-        </w:rPr>
-      </w:pPr>
-      <w:r>
-        <w:rPr>
-          <w:rFonts w:ascii="Calibri" w:eastAsia="Times New Roman" w:hAnsi="Calibri" w:cs="Calibri"/>
-          <w:color w:val="000000"/>
-          <w:lang w:eastAsia="es-CO"/>
-        </w:rPr>
-        <w:t>Para el desarrollo declaramos 3 clases como lo planeamos, divididos respectivamente en archivos .h y .cpp, para declaración e implementación de cada componente, usando la programación modular y buenas prácticas para el orden del proyecto.</w:t>
-      </w:r>
-    </w:p>
-    <w:p>
-      <w:pPr>
-        <w:spacing w:line="240" w:lineRule="auto"/>
-        <w:rPr>
-          <w:rFonts w:ascii="Times New Roman" w:eastAsia="Times New Roman" w:hAnsi="Times New Roman" w:cs="Times New Roman"/>
-          <w:sz w:val="24"/>
-          <w:szCs w:val="24"/>
-          <w:lang w:eastAsia="es-CO"/>
-        </w:rPr>
-      </w:pPr>
-      <w:r>
-        <w:rPr>
-          <w:rFonts w:ascii="Calibri" w:eastAsia="Times New Roman" w:hAnsi="Calibri" w:cs="Calibri"/>
-          <w:color w:val="000000"/>
-          <w:lang w:eastAsia="es-CO"/>
-        </w:rPr>
-        <w:t xml:space="preserve">Se llevó a cabo el desarrollo satisfactoriamente de la clase surtidor, estación y red, además de funciones anexas que nos ayudan al </w:t>
-      </w:r>
-      <w:r>
-        <w:rPr>
-          <w:rFonts w:ascii="Calibri" w:eastAsia="Times New Roman" w:hAnsi="Calibri" w:cs="Calibri"/>
-          <w:color w:val="000000"/>
-          <w:lang w:eastAsia="es-CO"/>
-        </w:rPr>
-        <w:t>programa,</w:t>
-      </w:r>
-      <w:r>
-        <w:rPr>
-          <w:rFonts w:ascii="Calibri" w:eastAsia="Times New Roman" w:hAnsi="Calibri" w:cs="Calibri"/>
-          <w:color w:val="000000"/>
-          <w:lang w:eastAsia="es-CO"/>
-        </w:rPr>
-        <w:t xml:space="preserve"> así como el menú principal, hubo bastante trabajo colaborativo usando la herramienta de </w:t>
-      </w:r>
-      <w:r>
-        <w:rPr>
-          <w:rFonts w:ascii="Calibri" w:eastAsia="Times New Roman" w:hAnsi="Calibri" w:cs="Calibri"/>
-          <w:color w:val="000000"/>
-          <w:lang w:eastAsia="es-CO"/>
-        </w:rPr>
-        <w:t>GitHub</w:t>
-      </w:r>
-      <w:r>
-        <w:rPr>
-          <w:rFonts w:ascii="Calibri" w:eastAsia="Times New Roman" w:hAnsi="Calibri" w:cs="Calibri"/>
-          <w:color w:val="000000"/>
-          <w:lang w:eastAsia="es-CO"/>
-        </w:rPr>
-        <w:t xml:space="preserve"> como principal fuente de transferencia y compartición de los archivos desarrollados.</w:t>
-      </w:r>
-    </w:p>
-    <w:p>
-      <w:pPr>
-        <w:pStyle w:val="Estilo1"/>
-        <w:jc w:val="center"/>
-      </w:pPr>
+        <w:jc w:val="both"/>
+        <w:rPr>
+          <w:rFonts w:ascii="Times New Roman" w:eastAsia="Times New Roman" w:hAnsi="Times New Roman" w:cs="Times New Roman"/>
+          <w:sz w:val="24"/>
+          <w:szCs w:val="24"/>
+          <w:lang w:eastAsia="es-CO"/>
+        </w:rPr>
+      </w:pPr>
+      <w:r>
+        <w:rPr>
+          <w:rFonts w:ascii="Calibri" w:eastAsia="Times New Roman" w:hAnsi="Calibri" w:cs="Calibri"/>
+          <w:color w:val="000000"/>
+          <w:lang w:eastAsia="es-CO"/>
+        </w:rPr>
+        <w:t xml:space="preserve">En la primera sesión </w:t>
+      </w:r>
+      <w:r>
+        <w:rPr>
+          <w:rFonts w:ascii="Calibri" w:eastAsia="Times New Roman" w:hAnsi="Calibri" w:cs="Calibri"/>
+          <w:color w:val="000000"/>
+          <w:lang w:eastAsia="es-CO"/>
+        </w:rPr>
+        <w:t>simplemente nos limitamos a analizar muy bien el problema y pensar en la solución, teniendo en cuenta todos los requerimientos para poder ir pensando en la implementación que llevaremos luego.</w:t>
+      </w:r>
+    </w:p>
+    <w:p>
+      <w:pPr>
+        <w:spacing w:line="240" w:lineRule="auto"/>
+        <w:jc w:val="both"/>
+        <w:rPr>
+          <w:rFonts w:ascii="Times New Roman" w:eastAsia="Times New Roman" w:hAnsi="Times New Roman" w:cs="Times New Roman"/>
+          <w:sz w:val="24"/>
+          <w:szCs w:val="24"/>
+          <w:lang w:eastAsia="es-CO"/>
+        </w:rPr>
+      </w:pPr>
+      <w:r>
+        <w:rPr>
+          <w:rFonts w:ascii="Calibri" w:eastAsia="Times New Roman" w:hAnsi="Calibri" w:cs="Calibri"/>
+          <w:color w:val="000000"/>
+          <w:lang w:eastAsia="es-CO"/>
+        </w:rPr>
+        <w:t>Empezando con la implementación del programa, se dividió equita</w:t>
+      </w:r>
+      <w:r>
+        <w:rPr>
+          <w:rFonts w:ascii="Calibri" w:eastAsia="Times New Roman" w:hAnsi="Calibri" w:cs="Calibri"/>
+          <w:color w:val="000000"/>
+          <w:lang w:eastAsia="es-CO"/>
+        </w:rPr>
+        <w:t>tivamente el desarrollo del mismo, cada uno tomando 2 tareas grandes, ya sea una o dos clases, o funciones anexas.</w:t>
+      </w:r>
+    </w:p>
+    <w:p>
+      <w:pPr>
+        <w:spacing w:line="240" w:lineRule="auto"/>
+        <w:jc w:val="both"/>
+        <w:rPr>
+          <w:rFonts w:ascii="Calibri" w:eastAsia="Times New Roman" w:hAnsi="Calibri" w:cs="Calibri"/>
+          <w:color w:val="000000"/>
+          <w:lang w:eastAsia="es-CO"/>
+        </w:rPr>
+      </w:pPr>
+      <w:r>
+        <w:rPr>
+          <w:rFonts w:ascii="Calibri" w:eastAsia="Times New Roman" w:hAnsi="Calibri" w:cs="Calibri"/>
+          <w:color w:val="000000"/>
+          <w:lang w:eastAsia="es-CO"/>
+        </w:rPr>
+        <w:t xml:space="preserve">Para el desarrollo declaramos 3 clases como lo planeamos, divididos respectivamente en archivos .h y .cpp, para declaración e implementación </w:t>
+      </w:r>
+      <w:r>
+        <w:rPr>
+          <w:rFonts w:ascii="Calibri" w:eastAsia="Times New Roman" w:hAnsi="Calibri" w:cs="Calibri"/>
+          <w:color w:val="000000"/>
+          <w:lang w:eastAsia="es-CO"/>
+        </w:rPr>
+        <w:t>de cada componente, usando la programación modular y buenas prácticas para el orden del proyecto.</w:t>
+      </w:r>
+    </w:p>
+    <w:p>
+      <w:pPr>
+        <w:spacing w:line="240" w:lineRule="auto"/>
+        <w:jc w:val="both"/>
+        <w:rPr>
+          <w:rFonts w:ascii="Calibri" w:eastAsia="Times New Roman" w:hAnsi="Calibri" w:cs="Calibri"/>
+          <w:color w:val="000000"/>
+          <w:lang w:val="es-MX" w:eastAsia="es-CO"/>
+        </w:rPr>
+      </w:pPr>
+      <w:r>
+        <w:rPr>
+          <w:rFonts w:ascii="Calibri" w:eastAsia="Times New Roman" w:hAnsi="Calibri" w:cs="Calibri"/>
+          <w:color w:val="000000"/>
+          <w:lang w:eastAsia="es-CO"/>
+        </w:rPr>
+        <w:t xml:space="preserve">Se llevó a cabo </w:t>
+      </w:r>
+      <w:r>
+        <w:rPr>
+          <w:rFonts w:ascii="Calibri" w:eastAsia="Times New Roman" w:hAnsi="Calibri" w:cs="Calibri"/>
+          <w:color w:val="000000"/>
+          <w:lang w:eastAsia="es-CO"/>
+        </w:rPr>
+        <w:t>e</w:t>
+      </w:r>
+      <w:r>
+        <w:rPr>
+          <w:rFonts w:ascii="Calibri" w:eastAsia="Times New Roman" w:hAnsi="Calibri" w:cs="Calibri"/>
+          <w:color w:val="000000"/>
+          <w:lang w:eastAsia="es-CO"/>
+        </w:rPr>
+        <w:t>l</w:t>
+      </w:r>
+      <w:r>
+        <w:rPr>
+          <w:rFonts w:ascii="Calibri" w:eastAsia="Times New Roman" w:hAnsi="Calibri" w:cs="Calibri"/>
+          <w:color w:val="000000"/>
+          <w:lang w:eastAsia="es-CO"/>
+        </w:rPr>
+        <w:t xml:space="preserve"> </w:t>
+      </w:r>
+      <w:r>
+        <w:rPr>
+          <w:rFonts w:ascii="Calibri" w:eastAsia="Times New Roman" w:hAnsi="Calibri" w:cs="Calibri"/>
+          <w:color w:val="000000"/>
+          <w:lang w:eastAsia="es-CO"/>
+        </w:rPr>
+        <w:t>d</w:t>
+      </w:r>
+      <w:r>
+        <w:rPr>
+          <w:rFonts w:ascii="Calibri" w:eastAsia="Times New Roman" w:hAnsi="Calibri" w:cs="Calibri"/>
+          <w:color w:val="000000"/>
+          <w:lang w:eastAsia="es-CO"/>
+        </w:rPr>
+        <w:t>e</w:t>
+      </w:r>
+      <w:r>
+        <w:rPr>
+          <w:rFonts w:ascii="Calibri" w:eastAsia="Times New Roman" w:hAnsi="Calibri" w:cs="Calibri"/>
+          <w:color w:val="000000"/>
+          <w:lang w:eastAsia="es-CO"/>
+        </w:rPr>
+        <w:t>s</w:t>
+      </w:r>
+      <w:r>
+        <w:rPr>
+          <w:rFonts w:ascii="Calibri" w:eastAsia="Times New Roman" w:hAnsi="Calibri" w:cs="Calibri"/>
+          <w:color w:val="000000"/>
+          <w:lang w:eastAsia="es-CO"/>
+        </w:rPr>
+        <w:t>a</w:t>
+      </w:r>
+      <w:r>
+        <w:rPr>
+          <w:rFonts w:ascii="Calibri" w:eastAsia="Times New Roman" w:hAnsi="Calibri" w:cs="Calibri"/>
+          <w:color w:val="000000"/>
+          <w:lang w:eastAsia="es-CO"/>
+        </w:rPr>
+        <w:t>r</w:t>
+      </w:r>
+      <w:r>
+        <w:rPr>
+          <w:rFonts w:ascii="Calibri" w:eastAsia="Times New Roman" w:hAnsi="Calibri" w:cs="Calibri"/>
+          <w:color w:val="000000"/>
+          <w:lang w:eastAsia="es-CO"/>
+        </w:rPr>
+        <w:t>r</w:t>
+      </w:r>
+      <w:r>
+        <w:rPr>
+          <w:rFonts w:ascii="Calibri" w:eastAsia="Times New Roman" w:hAnsi="Calibri" w:cs="Calibri"/>
+          <w:color w:val="000000"/>
+          <w:lang w:eastAsia="es-CO"/>
+        </w:rPr>
+        <w:t>o</w:t>
+      </w:r>
+      <w:r>
+        <w:rPr>
+          <w:rFonts w:ascii="Calibri" w:eastAsia="Times New Roman" w:hAnsi="Calibri" w:cs="Calibri"/>
+          <w:color w:val="000000"/>
+          <w:lang w:eastAsia="es-CO"/>
+        </w:rPr>
+        <w:t>l</w:t>
+      </w:r>
+      <w:r>
+        <w:rPr>
+          <w:rFonts w:ascii="Calibri" w:eastAsia="Times New Roman" w:hAnsi="Calibri" w:cs="Calibri"/>
+          <w:color w:val="000000"/>
+          <w:lang w:eastAsia="es-CO"/>
+        </w:rPr>
+        <w:t>l</w:t>
+      </w:r>
+      <w:r>
+        <w:rPr>
+          <w:rFonts w:ascii="Calibri" w:eastAsia="Times New Roman" w:hAnsi="Calibri" w:cs="Calibri"/>
+          <w:color w:val="000000"/>
+          <w:lang w:eastAsia="es-CO"/>
+        </w:rPr>
+        <w:t>o</w:t>
+      </w:r>
+      <w:r>
+        <w:rPr>
+          <w:rFonts w:ascii="Calibri" w:eastAsia="Times New Roman" w:hAnsi="Calibri" w:cs="Calibri"/>
+          <w:color w:val="000000"/>
+          <w:lang w:eastAsia="es-CO"/>
+        </w:rPr>
+        <w:t xml:space="preserve"> satisfactoriamente de la clase surtidor, estación y red, además de funciones anexas que nos ayudan al programa, así como el menú</w:t>
+      </w:r>
+      <w:r>
+        <w:rPr>
+          <w:rFonts w:ascii="Calibri" w:eastAsia="Times New Roman" w:hAnsi="Calibri" w:cs="Calibri"/>
+          <w:color w:val="000000"/>
+          <w:lang w:eastAsia="es-CO"/>
+        </w:rPr>
+        <w:t xml:space="preserve"> principal, hubo bastante trabajo colaborativo usando la herramienta de GitHub como principal fuente de transferencia y compartición de los archivos desarrollados.</w:t>
+      </w:r>
+      <w:r>
+        <w:rPr>
+          <w:rFonts w:ascii="Calibri" w:eastAsia="Times New Roman" w:hAnsi="Calibri" w:cs="Calibri"/>
+          <w:color w:val="000000"/>
+          <w:lang w:val="es-MX" w:eastAsia="es-CO"/>
+        </w:rPr>
+        <w:t xml:space="preserve"> </w:t>
+      </w:r>
+    </w:p>
+    <w:p>
+      <w:pPr>
+        <w:spacing w:line="240" w:lineRule="auto"/>
+        <w:jc w:val="both"/>
+        <w:rPr>
+          <w:rFonts w:ascii="Calibri" w:eastAsia="Times New Roman" w:hAnsi="Calibri" w:cs="Calibri"/>
+          <w:color w:val="000000"/>
+          <w:lang w:val="es-MX" w:eastAsia="es-CO"/>
+        </w:rPr>
+      </w:pPr>
+      <w:r>
+        <w:rPr>
+          <w:rFonts w:ascii="Calibri" w:eastAsia="Times New Roman" w:hAnsi="Calibri" w:cs="Calibri"/>
+          <w:color w:val="000000"/>
+          <w:lang w:val="es-MX" w:eastAsia="es-CO"/>
+        </w:rPr>
+        <w:t>Se desarrollaron varias funciones para diferentes partes del programa como lo son, crear y borrar estaciones, asignar los precios de toda la red según la región, también crear y borrar surtidores como activar y desactivar estos mismos.</w:t>
+      </w:r>
+    </w:p>
+    <w:p>
+      <w:pPr>
+        <w:spacing w:line="240" w:lineRule="auto"/>
+        <w:jc w:val="both"/>
+        <w:rPr>
+          <w:rFonts w:ascii="Calibri" w:eastAsia="Times New Roman" w:hAnsi="Calibri" w:cs="Calibri"/>
+          <w:color w:val="000000"/>
+          <w:lang w:val="es-MX" w:eastAsia="es-CO"/>
+        </w:rPr>
+      </w:pPr>
+      <w:r>
+        <w:rPr>
+          <w:rFonts w:ascii="Calibri" w:eastAsia="Times New Roman" w:hAnsi="Calibri" w:cs="Calibri"/>
+          <w:color w:val="000000"/>
+          <w:lang w:val="es-MX" w:eastAsia="es-CO"/>
+        </w:rPr>
+        <w:t>El menú principal</w:t>
+      </w:r>
+      <w:r>
+        <w:rPr>
+          <w:rFonts w:ascii="Calibri" w:eastAsia="Times New Roman" w:hAnsi="Calibri" w:cs="Calibri"/>
+          <w:color w:val="000000"/>
+          <w:lang w:val="es-MX" w:eastAsia="es-CO"/>
+        </w:rPr>
+        <w:t xml:space="preserve"> tuvo que ser parcialmente</w:t>
+      </w:r>
+      <w:r>
+        <w:rPr>
+          <w:rFonts w:ascii="Calibri" w:eastAsia="Times New Roman" w:hAnsi="Calibri" w:cs="Calibri"/>
+          <w:color w:val="000000"/>
+          <w:lang w:val="es-MX" w:eastAsia="es-CO"/>
+        </w:rPr>
+        <w:t xml:space="preserve"> re diseñado por los problemas que estaba dando,</w:t>
+      </w:r>
+      <w:r>
+        <w:rPr>
+          <w:rFonts w:ascii="Calibri" w:eastAsia="Times New Roman" w:hAnsi="Calibri" w:cs="Calibri"/>
+          <w:color w:val="000000"/>
+          <w:lang w:val="es-MX" w:eastAsia="es-CO"/>
+        </w:rPr>
+        <w:t xml:space="preserve"> al entrar en las diferentes funciones este fue dando errores de ámbito por los pasos por referencia de diferentes tipos de datos los cuales no tuvieron una solución individual, sino que se tuvo que cambiar desde le menú donde se accedía estas funciones,</w:t>
+      </w:r>
+      <w:r>
+        <w:rPr>
+          <w:rFonts w:ascii="Calibri" w:eastAsia="Times New Roman" w:hAnsi="Calibri" w:cs="Calibri"/>
+          <w:color w:val="000000"/>
+          <w:lang w:val="es-MX" w:eastAsia="es-CO"/>
+        </w:rPr>
+        <w:t xml:space="preserve"> para que hubiese un mejor manejo de los datos por todo el programa. </w:t>
+      </w:r>
+    </w:p>
+    <w:p>
+      <w:pPr>
+        <w:spacing w:line="240" w:lineRule="auto"/>
+        <w:jc w:val="both"/>
+        <w:rPr>
+          <w:rFonts w:ascii="Calibri" w:eastAsia="Times New Roman" w:hAnsi="Calibri" w:cs="Calibri"/>
+          <w:color w:val="000000"/>
+          <w:lang w:val="es-MX" w:eastAsia="es-CO"/>
+        </w:rPr>
+      </w:pPr>
+      <w:r>
+        <w:rPr>
+          <w:rFonts w:ascii="Calibri" w:eastAsia="Times New Roman" w:hAnsi="Calibri" w:cs="Calibri"/>
+          <w:color w:val="000000"/>
+          <w:lang w:val="es-MX" w:eastAsia="es-CO"/>
+        </w:rPr>
+        <w:t xml:space="preserve">Se implementó correctamente la función de vender y así mismo inscribir esta </w:t>
+      </w:r>
+      <w:r>
+        <w:rPr>
+          <w:rFonts w:ascii="Calibri" w:eastAsia="Times New Roman" w:hAnsi="Calibri" w:cs="Calibri"/>
+          <w:color w:val="000000"/>
+          <w:lang w:val="es-MX" w:eastAsia="es-CO"/>
+        </w:rPr>
+        <w:t>venta</w:t>
+      </w:r>
+      <w:r>
+        <w:rPr>
+          <w:rFonts w:ascii="Calibri" w:eastAsia="Times New Roman" w:hAnsi="Calibri" w:cs="Calibri"/>
+          <w:color w:val="000000"/>
+          <w:lang w:val="es-MX" w:eastAsia="es-CO"/>
+        </w:rPr>
+        <w:t xml:space="preserve"> en el archivo de ventas</w:t>
+      </w:r>
+      <w:r>
+        <w:rPr>
+          <w:rFonts w:ascii="Calibri" w:eastAsia="Times New Roman" w:hAnsi="Calibri" w:cs="Calibri"/>
+          <w:color w:val="000000"/>
+          <w:lang w:val="es-MX" w:eastAsia="es-CO"/>
+        </w:rPr>
+        <w:t>.</w:t>
+      </w:r>
     </w:p>
     <w:sectPr>
       <w:pgSz w:w="12240" w:h="15840"/>
@@ -1357,12 +2913,62 @@
 </w:document>
 </file>
 
+<file path=word/endnotes.xml><?xml version="1.0" encoding="utf-8"?>
+<w:endnotes xmlns:wpc="http://schemas.microsoft.com/office/word/2010/wordprocessingCanvas" xmlns:cx="http://schemas.microsoft.com/office/drawing/2014/chartex" xmlns:cx1="http://schemas.microsoft.com/office/drawing/2015/9/8/chartex" xmlns:cx2="http://schemas.microsoft.com/office/drawing/2015/10/21/chartex" xmlns:cx3="http://schemas.microsoft.com/office/drawing/2016/5/9/chartex" xmlns:cx4="http://schemas.microsoft.com/office/drawing/2016/5/10/chartex" xmlns:cx5="http://schemas.microsoft.com/office/drawing/2016/5/11/chartex" xmlns:cx6="http://schemas.microsoft.com/office/drawing/2016/5/12/chartex" xmlns:cx7="http://schemas.microsoft.com/office/drawing/2016/5/13/chartex" xmlns:cx8="http://schemas.microsoft.com/office/drawing/2016/5/14/chartex" xmlns:mc="http://schemas.openxmlformats.org/markup-compatibility/2006" xmlns:aink="http://schemas.microsoft.com/office/drawing/2016/ink" xmlns:am3d="http://schemas.microsoft.com/office/drawing/2017/model3d" xmlns:o="urn:schemas-microsoft-com:office:office" xmlns:r="http://schemas.openxmlformats.org/officeDocument/2006/relationships" xmlns:m="http://schemas.openxmlformats.org/officeDocument/2006/math" xmlns:v="urn:schemas-microsoft-com:vml" xmlns:wp14="http://schemas.microsoft.com/office/word/2010/wordprocessingDrawing" xmlns:wp="http://schemas.openxmlformats.org/drawingml/2006/wordprocessingDrawing" xmlns:w10="urn:schemas-microsoft-com:office:word" xmlns:w="http://schemas.openxmlformats.org/wordprocessingml/2006/main" xmlns:w14="http://schemas.microsoft.com/office/word/2010/wordml" xmlns:w15="http://schemas.microsoft.com/office/word/2012/wordml" xmlns:w16cex="http://schemas.microsoft.com/office/word/2018/wordml/cex" xmlns:w16cid="http://schemas.microsoft.com/office/word/2016/wordml/cid" xmlns:w16="http://schemas.microsoft.com/office/word/2018/wordml" xmlns:w16sdtdh="http://schemas.microsoft.com/office/word/2020/wordml/sdtdatahash" xmlns:w16se="http://schemas.microsoft.com/office/word/2015/wordml/symex" xmlns:wpg="http://schemas.microsoft.com/office/word/2010/wordprocessingGroup" xmlns:wpi="http://schemas.microsoft.com/office/word/2010/wordprocessingInk" xmlns:wne="http://schemas.microsoft.com/office/word/2006/wordml" xmlns:wps="http://schemas.microsoft.com/office/word/2010/wordprocessingShape" mc:Ignorable="w14 w15 w16se w16cid w16 w16cex w16sdtdh wp14">
+  <w:endnote w:type="separator" w:id="-1">
+    <w:p>
+      <w:pPr>
+        <w:spacing w:line="240" w:lineRule="auto"/>
+      </w:pPr>
+      <w:r>
+        <w:separator/>
+      </w:r>
+    </w:p>
+  </w:endnote>
+  <w:endnote w:type="continuationSeparator" w:id="0">
+    <w:p>
+      <w:pPr>
+        <w:spacing w:line="240" w:lineRule="auto"/>
+      </w:pPr>
+      <w:r>
+        <w:continuationSeparator/>
+      </w:r>
+    </w:p>
+  </w:endnote>
+</w:endnotes>
+</file>
+
+<file path=word/footnotes.xml><?xml version="1.0" encoding="utf-8"?>
+<w:footnotes xmlns:wpc="http://schemas.microsoft.com/office/word/2010/wordprocessingCanvas" xmlns:cx="http://schemas.microsoft.com/office/drawing/2014/chartex" xmlns:cx1="http://schemas.microsoft.com/office/drawing/2015/9/8/chartex" xmlns:cx2="http://schemas.microsoft.com/office/drawing/2015/10/21/chartex" xmlns:cx3="http://schemas.microsoft.com/office/drawing/2016/5/9/chartex" xmlns:cx4="http://schemas.microsoft.com/office/drawing/2016/5/10/chartex" xmlns:cx5="http://schemas.microsoft.com/office/drawing/2016/5/11/chartex" xmlns:cx6="http://schemas.microsoft.com/office/drawing/2016/5/12/chartex" xmlns:cx7="http://schemas.microsoft.com/office/drawing/2016/5/13/chartex" xmlns:cx8="http://schemas.microsoft.com/office/drawing/2016/5/14/chartex" xmlns:mc="http://schemas.openxmlformats.org/markup-compatibility/2006" xmlns:aink="http://schemas.microsoft.com/office/drawing/2016/ink" xmlns:am3d="http://schemas.microsoft.com/office/drawing/2017/model3d" xmlns:o="urn:schemas-microsoft-com:office:office" xmlns:r="http://schemas.openxmlformats.org/officeDocument/2006/relationships" xmlns:m="http://schemas.openxmlformats.org/officeDocument/2006/math" xmlns:v="urn:schemas-microsoft-com:vml" xmlns:wp14="http://schemas.microsoft.com/office/word/2010/wordprocessingDrawing" xmlns:wp="http://schemas.openxmlformats.org/drawingml/2006/wordprocessingDrawing" xmlns:w10="urn:schemas-microsoft-com:office:word" xmlns:w="http://schemas.openxmlformats.org/wordprocessingml/2006/main" xmlns:w14="http://schemas.microsoft.com/office/word/2010/wordml" xmlns:w15="http://schemas.microsoft.com/office/word/2012/wordml" xmlns:w16cex="http://schemas.microsoft.com/office/word/2018/wordml/cex" xmlns:w16cid="http://schemas.microsoft.com/office/word/2016/wordml/cid" xmlns:w16="http://schemas.microsoft.com/office/word/2018/wordml" xmlns:w16sdtdh="http://schemas.microsoft.com/office/word/2020/wordml/sdtdatahash" xmlns:w16se="http://schemas.microsoft.com/office/word/2015/wordml/symex" xmlns:wpg="http://schemas.microsoft.com/office/word/2010/wordprocessingGroup" xmlns:wpi="http://schemas.microsoft.com/office/word/2010/wordprocessingInk" xmlns:wne="http://schemas.microsoft.com/office/word/2006/wordml" xmlns:wps="http://schemas.microsoft.com/office/word/2010/wordprocessingShape" mc:Ignorable="w14 w15 w16se w16cid w16 w16cex w16sdtdh wp14">
+  <w:footnote w:type="separator" w:id="-1">
+    <w:p>
+      <w:pPr>
+        <w:spacing w:after="0"/>
+      </w:pPr>
+      <w:r>
+        <w:separator/>
+      </w:r>
+    </w:p>
+  </w:footnote>
+  <w:footnote w:type="continuationSeparator" w:id="0">
+    <w:p>
+      <w:pPr>
+        <w:spacing w:after="0"/>
+      </w:pPr>
+      <w:r>
+        <w:continuationSeparator/>
+      </w:r>
+    </w:p>
+  </w:footnote>
+</w:footnotes>
+</file>
+
 <file path=word/numbering.xml><?xml version="1.0" encoding="utf-8"?>
 <w:numbering xmlns:wpc="http://schemas.microsoft.com/office/word/2010/wordprocessingCanvas" xmlns:cx="http://schemas.microsoft.com/office/drawing/2014/chartex" xmlns:cx1="http://schemas.microsoft.com/office/drawing/2015/9/8/chartex" xmlns:cx2="http://schemas.microsoft.com/office/drawing/2015/10/21/chartex" xmlns:cx3="http://schemas.microsoft.com/office/drawing/2016/5/9/chartex" xmlns:cx4="http://schemas.microsoft.com/office/drawing/2016/5/10/chartex" xmlns:cx5="http://schemas.microsoft.com/office/drawing/2016/5/11/chartex" xmlns:cx6="http://schemas.microsoft.com/office/drawing/2016/5/12/chartex" xmlns:cx7="http://schemas.microsoft.com/office/drawing/2016/5/13/chartex" xmlns:cx8="http://schemas.microsoft.com/office/drawing/2016/5/14/chartex" xmlns:mc="http://schemas.openxmlformats.org/markup-compatibility/2006" xmlns:aink="http://schemas.microsoft.com/office/drawing/2016/ink" xmlns:am3d="http://schemas.microsoft.com/office/drawing/2017/model3d" xmlns:o="urn:schemas-microsoft-com:office:office" xmlns:r="http://schemas.openxmlformats.org/officeDocument/2006/relationships" xmlns:m="http://schemas.openxmlformats.org/officeDocument/2006/math" xmlns:v="urn:schemas-microsoft-com:vml" xmlns:wp14="http://schemas.microsoft.com/office/word/2010/wordprocessingDrawing" xmlns:wp="http://schemas.openxmlformats.org/drawingml/2006/wordprocessingDrawing" xmlns:w10="urn:schemas-microsoft-com:office:word" xmlns:w="http://schemas.openxmlformats.org/wordprocessingml/2006/main" xmlns:w14="http://schemas.microsoft.com/office/word/2010/wordml" xmlns:w15="http://schemas.microsoft.com/office/word/2012/wordml" xmlns:w16cex="http://schemas.microsoft.com/office/word/2018/wordml/cex" xmlns:w16cid="http://schemas.microsoft.com/office/word/2016/wordml/cid" xmlns:w16="http://schemas.microsoft.com/office/word/2018/wordml" xmlns:w16sdtdh="http://schemas.microsoft.com/office/word/2020/wordml/sdtdatahash" xmlns:w16se="http://schemas.microsoft.com/office/word/2015/wordml/symex" xmlns:wpg="http://schemas.microsoft.com/office/word/2010/wordprocessingGroup" xmlns:wpi="http://schemas.microsoft.com/office/word/2010/wordprocessingInk" xmlns:wne="http://schemas.microsoft.com/office/word/2006/wordml" xmlns:wps="http://schemas.microsoft.com/office/word/2010/wordprocessingShape" mc:Ignorable="w14 w15 w16se w16cid w16 w16cex w16sdtdh wp14">
   <w:abstractNum w:abstractNumId="0" w15:restartNumberingAfterBreak="0">
     <w:nsid w:val="04C07982"/>
     <w:multiLevelType w:val="multilevel"/>
-    <w:tmpl w:val="6F5EFA4C"/>
+    <w:tmpl w:val="04C07982"/>
     <w:lvl w:ilvl="0">
       <w:start w:val="1"/>
       <w:numFmt w:val="bullet"/>
@@ -1370,7 +2976,7 @@
       <w:lvlJc w:val="left"/>
       <w:pPr>
         <w:tabs>
-          <w:tab w:val="num" w:pos="720"/>
+          <w:tab w:val="left" w:pos="720"/>
         </w:tabs>
         <w:ind w:left="720" w:hanging="360"/>
       </w:pPr>
@@ -1379,14 +2985,14 @@
         <w:sz w:val="20"/>
       </w:rPr>
     </w:lvl>
-    <w:lvl w:ilvl="1" w:tentative="1">
+    <w:lvl w:ilvl="1">
       <w:start w:val="1"/>
       <w:numFmt w:val="bullet"/>
       <w:lvlText w:val="o"/>
       <w:lvlJc w:val="left"/>
       <w:pPr>
         <w:tabs>
-          <w:tab w:val="num" w:pos="1440"/>
+          <w:tab w:val="left" w:pos="1440"/>
         </w:tabs>
         <w:ind w:left="1440" w:hanging="360"/>
       </w:pPr>
@@ -1395,14 +3001,14 @@
         <w:sz w:val="20"/>
       </w:rPr>
     </w:lvl>
-    <w:lvl w:ilvl="2" w:tentative="1">
+    <w:lvl w:ilvl="2">
       <w:start w:val="1"/>
       <w:numFmt w:val="bullet"/>
       <w:lvlText w:val=""/>
       <w:lvlJc w:val="left"/>
       <w:pPr>
         <w:tabs>
-          <w:tab w:val="num" w:pos="2160"/>
+          <w:tab w:val="left" w:pos="2160"/>
         </w:tabs>
         <w:ind w:left="2160" w:hanging="360"/>
       </w:pPr>
@@ -1411,14 +3017,14 @@
         <w:sz w:val="20"/>
       </w:rPr>
     </w:lvl>
-    <w:lvl w:ilvl="3" w:tentative="1">
+    <w:lvl w:ilvl="3">
       <w:start w:val="1"/>
       <w:numFmt w:val="bullet"/>
       <w:lvlText w:val=""/>
       <w:lvlJc w:val="left"/>
       <w:pPr>
         <w:tabs>
-          <w:tab w:val="num" w:pos="2880"/>
+          <w:tab w:val="left" w:pos="2880"/>
         </w:tabs>
         <w:ind w:left="2880" w:hanging="360"/>
       </w:pPr>
@@ -1427,14 +3033,14 @@
         <w:sz w:val="20"/>
       </w:rPr>
     </w:lvl>
-    <w:lvl w:ilvl="4" w:tentative="1">
+    <w:lvl w:ilvl="4">
       <w:start w:val="1"/>
       <w:numFmt w:val="bullet"/>
       <w:lvlText w:val=""/>
       <w:lvlJc w:val="left"/>
       <w:pPr>
         <w:tabs>
-          <w:tab w:val="num" w:pos="3600"/>
+          <w:tab w:val="left" w:pos="3600"/>
         </w:tabs>
         <w:ind w:left="3600" w:hanging="360"/>
       </w:pPr>
@@ -1443,14 +3049,14 @@
         <w:sz w:val="20"/>
       </w:rPr>
     </w:lvl>
-    <w:lvl w:ilvl="5" w:tentative="1">
+    <w:lvl w:ilvl="5">
       <w:start w:val="1"/>
       <w:numFmt w:val="bullet"/>
       <w:lvlText w:val=""/>
       <w:lvlJc w:val="left"/>
       <w:pPr>
         <w:tabs>
-          <w:tab w:val="num" w:pos="4320"/>
+          <w:tab w:val="left" w:pos="4320"/>
         </w:tabs>
         <w:ind w:left="4320" w:hanging="360"/>
       </w:pPr>
@@ -1459,14 +3065,14 @@
         <w:sz w:val="20"/>
       </w:rPr>
     </w:lvl>
-    <w:lvl w:ilvl="6" w:tentative="1">
+    <w:lvl w:ilvl="6">
       <w:start w:val="1"/>
       <w:numFmt w:val="bullet"/>
       <w:lvlText w:val=""/>
       <w:lvlJc w:val="left"/>
       <w:pPr>
         <w:tabs>
-          <w:tab w:val="num" w:pos="5040"/>
+          <w:tab w:val="left" w:pos="5040"/>
         </w:tabs>
         <w:ind w:left="5040" w:hanging="360"/>
       </w:pPr>
@@ -1475,14 +3081,14 @@
         <w:sz w:val="20"/>
       </w:rPr>
     </w:lvl>
-    <w:lvl w:ilvl="7" w:tentative="1">
+    <w:lvl w:ilvl="7">
       <w:start w:val="1"/>
       <w:numFmt w:val="bullet"/>
       <w:lvlText w:val=""/>
       <w:lvlJc w:val="left"/>
       <w:pPr>
         <w:tabs>
-          <w:tab w:val="num" w:pos="5760"/>
+          <w:tab w:val="left" w:pos="5760"/>
         </w:tabs>
         <w:ind w:left="5760" w:hanging="360"/>
       </w:pPr>
@@ -1491,14 +3097,14 @@
         <w:sz w:val="20"/>
       </w:rPr>
     </w:lvl>
-    <w:lvl w:ilvl="8" w:tentative="1">
+    <w:lvl w:ilvl="8">
       <w:start w:val="1"/>
       <w:numFmt w:val="bullet"/>
       <w:lvlText w:val=""/>
       <w:lvlJc w:val="left"/>
       <w:pPr>
         <w:tabs>
-          <w:tab w:val="num" w:pos="6480"/>
+          <w:tab w:val="left" w:pos="6480"/>
         </w:tabs>
         <w:ind w:left="6480" w:hanging="360"/>
       </w:pPr>
@@ -1509,122 +3115,9 @@
     </w:lvl>
   </w:abstractNum>
   <w:abstractNum w:abstractNumId="1" w15:restartNumberingAfterBreak="0">
-    <w:nsid w:val="08C46547"/>
-    <w:multiLevelType w:val="hybridMultilevel"/>
-    <w:tmpl w:val="34C6E4F8"/>
-    <w:lvl w:ilvl="0" w:tplc="240A0001">
-      <w:start w:val="1"/>
-      <w:numFmt w:val="bullet"/>
-      <w:lvlText w:val=""/>
-      <w:lvlJc w:val="left"/>
-      <w:pPr>
-        <w:ind w:left="770" w:hanging="360"/>
-      </w:pPr>
-      <w:rPr>
-        <w:rFonts w:ascii="Symbol" w:hAnsi="Symbol" w:hint="default"/>
-      </w:rPr>
-    </w:lvl>
-    <w:lvl w:ilvl="1" w:tplc="240A0003" w:tentative="1">
-      <w:start w:val="1"/>
-      <w:numFmt w:val="bullet"/>
-      <w:lvlText w:val="o"/>
-      <w:lvlJc w:val="left"/>
-      <w:pPr>
-        <w:ind w:left="1490" w:hanging="360"/>
-      </w:pPr>
-      <w:rPr>
-        <w:rFonts w:ascii="Courier New" w:hAnsi="Courier New" w:cs="Courier New" w:hint="default"/>
-      </w:rPr>
-    </w:lvl>
-    <w:lvl w:ilvl="2" w:tplc="240A0005" w:tentative="1">
-      <w:start w:val="1"/>
-      <w:numFmt w:val="bullet"/>
-      <w:lvlText w:val=""/>
-      <w:lvlJc w:val="left"/>
-      <w:pPr>
-        <w:ind w:left="2210" w:hanging="360"/>
-      </w:pPr>
-      <w:rPr>
-        <w:rFonts w:ascii="Wingdings" w:hAnsi="Wingdings" w:hint="default"/>
-      </w:rPr>
-    </w:lvl>
-    <w:lvl w:ilvl="3" w:tplc="240A0001" w:tentative="1">
-      <w:start w:val="1"/>
-      <w:numFmt w:val="bullet"/>
-      <w:lvlText w:val=""/>
-      <w:lvlJc w:val="left"/>
-      <w:pPr>
-        <w:ind w:left="2930" w:hanging="360"/>
-      </w:pPr>
-      <w:rPr>
-        <w:rFonts w:ascii="Symbol" w:hAnsi="Symbol" w:hint="default"/>
-      </w:rPr>
-    </w:lvl>
-    <w:lvl w:ilvl="4" w:tplc="240A0003" w:tentative="1">
-      <w:start w:val="1"/>
-      <w:numFmt w:val="bullet"/>
-      <w:lvlText w:val="o"/>
-      <w:lvlJc w:val="left"/>
-      <w:pPr>
-        <w:ind w:left="3650" w:hanging="360"/>
-      </w:pPr>
-      <w:rPr>
-        <w:rFonts w:ascii="Courier New" w:hAnsi="Courier New" w:cs="Courier New" w:hint="default"/>
-      </w:rPr>
-    </w:lvl>
-    <w:lvl w:ilvl="5" w:tplc="240A0005" w:tentative="1">
-      <w:start w:val="1"/>
-      <w:numFmt w:val="bullet"/>
-      <w:lvlText w:val=""/>
-      <w:lvlJc w:val="left"/>
-      <w:pPr>
-        <w:ind w:left="4370" w:hanging="360"/>
-      </w:pPr>
-      <w:rPr>
-        <w:rFonts w:ascii="Wingdings" w:hAnsi="Wingdings" w:hint="default"/>
-      </w:rPr>
-    </w:lvl>
-    <w:lvl w:ilvl="6" w:tplc="240A0001" w:tentative="1">
-      <w:start w:val="1"/>
-      <w:numFmt w:val="bullet"/>
-      <w:lvlText w:val=""/>
-      <w:lvlJc w:val="left"/>
-      <w:pPr>
-        <w:ind w:left="5090" w:hanging="360"/>
-      </w:pPr>
-      <w:rPr>
-        <w:rFonts w:ascii="Symbol" w:hAnsi="Symbol" w:hint="default"/>
-      </w:rPr>
-    </w:lvl>
-    <w:lvl w:ilvl="7" w:tplc="240A0003" w:tentative="1">
-      <w:start w:val="1"/>
-      <w:numFmt w:val="bullet"/>
-      <w:lvlText w:val="o"/>
-      <w:lvlJc w:val="left"/>
-      <w:pPr>
-        <w:ind w:left="5810" w:hanging="360"/>
-      </w:pPr>
-      <w:rPr>
-        <w:rFonts w:ascii="Courier New" w:hAnsi="Courier New" w:cs="Courier New" w:hint="default"/>
-      </w:rPr>
-    </w:lvl>
-    <w:lvl w:ilvl="8" w:tplc="240A0005" w:tentative="1">
-      <w:start w:val="1"/>
-      <w:numFmt w:val="bullet"/>
-      <w:lvlText w:val=""/>
-      <w:lvlJc w:val="left"/>
-      <w:pPr>
-        <w:ind w:left="6530" w:hanging="360"/>
-      </w:pPr>
-      <w:rPr>
-        <w:rFonts w:ascii="Wingdings" w:hAnsi="Wingdings" w:hint="default"/>
-      </w:rPr>
-    </w:lvl>
-  </w:abstractNum>
-  <w:abstractNum w:abstractNumId="2" w15:restartNumberingAfterBreak="0">
     <w:nsid w:val="65CC1887"/>
     <w:multiLevelType w:val="multilevel"/>
-    <w:tmpl w:val="4A62F7C4"/>
+    <w:tmpl w:val="65CC1887"/>
     <w:lvl w:ilvl="0">
       <w:start w:val="1"/>
       <w:numFmt w:val="bullet"/>
@@ -1632,7 +3125,7 @@
       <w:lvlJc w:val="left"/>
       <w:pPr>
         <w:tabs>
-          <w:tab w:val="num" w:pos="720"/>
+          <w:tab w:val="left" w:pos="720"/>
         </w:tabs>
         <w:ind w:left="720" w:hanging="360"/>
       </w:pPr>
@@ -1641,14 +3134,14 @@
         <w:sz w:val="20"/>
       </w:rPr>
     </w:lvl>
-    <w:lvl w:ilvl="1" w:tentative="1">
+    <w:lvl w:ilvl="1">
       <w:start w:val="1"/>
       <w:numFmt w:val="bullet"/>
       <w:lvlText w:val="o"/>
       <w:lvlJc w:val="left"/>
       <w:pPr>
         <w:tabs>
-          <w:tab w:val="num" w:pos="1440"/>
+          <w:tab w:val="left" w:pos="1440"/>
         </w:tabs>
         <w:ind w:left="1440" w:hanging="360"/>
       </w:pPr>
@@ -1657,14 +3150,14 @@
         <w:sz w:val="20"/>
       </w:rPr>
     </w:lvl>
-    <w:lvl w:ilvl="2" w:tentative="1">
+    <w:lvl w:ilvl="2">
       <w:start w:val="1"/>
       <w:numFmt w:val="bullet"/>
       <w:lvlText w:val=""/>
       <w:lvlJc w:val="left"/>
       <w:pPr>
         <w:tabs>
-          <w:tab w:val="num" w:pos="2160"/>
+          <w:tab w:val="left" w:pos="2160"/>
         </w:tabs>
         <w:ind w:left="2160" w:hanging="360"/>
       </w:pPr>
@@ -1673,14 +3166,14 @@
         <w:sz w:val="20"/>
       </w:rPr>
     </w:lvl>
-    <w:lvl w:ilvl="3" w:tentative="1">
+    <w:lvl w:ilvl="3">
       <w:start w:val="1"/>
       <w:numFmt w:val="bullet"/>
       <w:lvlText w:val=""/>
       <w:lvlJc w:val="left"/>
       <w:pPr>
         <w:tabs>
-          <w:tab w:val="num" w:pos="2880"/>
+          <w:tab w:val="left" w:pos="2880"/>
         </w:tabs>
         <w:ind w:left="2880" w:hanging="360"/>
       </w:pPr>
@@ -1689,14 +3182,14 @@
         <w:sz w:val="20"/>
       </w:rPr>
     </w:lvl>
-    <w:lvl w:ilvl="4" w:tentative="1">
+    <w:lvl w:ilvl="4">
       <w:start w:val="1"/>
       <w:numFmt w:val="bullet"/>
       <w:lvlText w:val=""/>
       <w:lvlJc w:val="left"/>
       <w:pPr>
         <w:tabs>
-          <w:tab w:val="num" w:pos="3600"/>
+          <w:tab w:val="left" w:pos="3600"/>
         </w:tabs>
         <w:ind w:left="3600" w:hanging="360"/>
       </w:pPr>
@@ -1705,14 +3198,14 @@
         <w:sz w:val="20"/>
       </w:rPr>
     </w:lvl>
-    <w:lvl w:ilvl="5" w:tentative="1">
+    <w:lvl w:ilvl="5">
       <w:start w:val="1"/>
       <w:numFmt w:val="bullet"/>
       <w:lvlText w:val=""/>
       <w:lvlJc w:val="left"/>
       <w:pPr>
         <w:tabs>
-          <w:tab w:val="num" w:pos="4320"/>
+          <w:tab w:val="left" w:pos="4320"/>
         </w:tabs>
         <w:ind w:left="4320" w:hanging="360"/>
       </w:pPr>
@@ -1721,14 +3214,14 @@
         <w:sz w:val="20"/>
       </w:rPr>
     </w:lvl>
-    <w:lvl w:ilvl="6" w:tentative="1">
+    <w:lvl w:ilvl="6">
       <w:start w:val="1"/>
       <w:numFmt w:val="bullet"/>
       <w:lvlText w:val=""/>
       <w:lvlJc w:val="left"/>
       <w:pPr>
         <w:tabs>
-          <w:tab w:val="num" w:pos="5040"/>
+          <w:tab w:val="left" w:pos="5040"/>
         </w:tabs>
         <w:ind w:left="5040" w:hanging="360"/>
       </w:pPr>
@@ -1737,14 +3230,14 @@
         <w:sz w:val="20"/>
       </w:rPr>
     </w:lvl>
-    <w:lvl w:ilvl="7" w:tentative="1">
+    <w:lvl w:ilvl="7">
       <w:start w:val="1"/>
       <w:numFmt w:val="bullet"/>
       <w:lvlText w:val=""/>
       <w:lvlJc w:val="left"/>
       <w:pPr>
         <w:tabs>
-          <w:tab w:val="num" w:pos="5760"/>
+          <w:tab w:val="left" w:pos="5760"/>
         </w:tabs>
         <w:ind w:left="5760" w:hanging="360"/>
       </w:pPr>
@@ -1753,14 +3246,14 @@
         <w:sz w:val="20"/>
       </w:rPr>
     </w:lvl>
-    <w:lvl w:ilvl="8" w:tentative="1">
+    <w:lvl w:ilvl="8">
       <w:start w:val="1"/>
       <w:numFmt w:val="bullet"/>
       <w:lvlText w:val=""/>
       <w:lvlJc w:val="left"/>
       <w:pPr>
         <w:tabs>
-          <w:tab w:val="num" w:pos="6480"/>
+          <w:tab w:val="left" w:pos="6480"/>
         </w:tabs>
         <w:ind w:left="6480" w:hanging="360"/>
       </w:pPr>
@@ -1770,10 +3263,10 @@
       </w:rPr>
     </w:lvl>
   </w:abstractNum>
-  <w:abstractNum w:abstractNumId="3" w15:restartNumberingAfterBreak="0">
+  <w:abstractNum w:abstractNumId="2" w15:restartNumberingAfterBreak="0">
     <w:nsid w:val="7BDA23D2"/>
     <w:multiLevelType w:val="multilevel"/>
-    <w:tmpl w:val="BD8EA560"/>
+    <w:tmpl w:val="7BDA23D2"/>
     <w:lvl w:ilvl="0">
       <w:start w:val="1"/>
       <w:numFmt w:val="bullet"/>
@@ -1781,7 +3274,7 @@
       <w:lvlJc w:val="left"/>
       <w:pPr>
         <w:tabs>
-          <w:tab w:val="num" w:pos="720"/>
+          <w:tab w:val="left" w:pos="720"/>
         </w:tabs>
         <w:ind w:left="720" w:hanging="360"/>
       </w:pPr>
@@ -1790,14 +3283,14 @@
         <w:sz w:val="20"/>
       </w:rPr>
     </w:lvl>
-    <w:lvl w:ilvl="1" w:tentative="1">
+    <w:lvl w:ilvl="1">
       <w:start w:val="1"/>
       <w:numFmt w:val="bullet"/>
       <w:lvlText w:val="o"/>
       <w:lvlJc w:val="left"/>
       <w:pPr>
         <w:tabs>
-          <w:tab w:val="num" w:pos="1440"/>
+          <w:tab w:val="left" w:pos="1440"/>
         </w:tabs>
         <w:ind w:left="1440" w:hanging="360"/>
       </w:pPr>
@@ -1806,14 +3299,14 @@
         <w:sz w:val="20"/>
       </w:rPr>
     </w:lvl>
-    <w:lvl w:ilvl="2" w:tentative="1">
+    <w:lvl w:ilvl="2">
       <w:start w:val="1"/>
       <w:numFmt w:val="bullet"/>
       <w:lvlText w:val=""/>
       <w:lvlJc w:val="left"/>
       <w:pPr>
         <w:tabs>
-          <w:tab w:val="num" w:pos="2160"/>
+          <w:tab w:val="left" w:pos="2160"/>
         </w:tabs>
         <w:ind w:left="2160" w:hanging="360"/>
       </w:pPr>
@@ -1822,14 +3315,14 @@
         <w:sz w:val="20"/>
       </w:rPr>
     </w:lvl>
-    <w:lvl w:ilvl="3" w:tentative="1">
+    <w:lvl w:ilvl="3">
       <w:start w:val="1"/>
       <w:numFmt w:val="bullet"/>
       <w:lvlText w:val=""/>
       <w:lvlJc w:val="left"/>
       <w:pPr>
         <w:tabs>
-          <w:tab w:val="num" w:pos="2880"/>
+          <w:tab w:val="left" w:pos="2880"/>
         </w:tabs>
         <w:ind w:left="2880" w:hanging="360"/>
       </w:pPr>
@@ -1838,14 +3331,14 @@
         <w:sz w:val="20"/>
       </w:rPr>
     </w:lvl>
-    <w:lvl w:ilvl="4" w:tentative="1">
+    <w:lvl w:ilvl="4">
       <w:start w:val="1"/>
       <w:numFmt w:val="bullet"/>
       <w:lvlText w:val=""/>
       <w:lvlJc w:val="left"/>
       <w:pPr>
         <w:tabs>
-          <w:tab w:val="num" w:pos="3600"/>
+          <w:tab w:val="left" w:pos="3600"/>
         </w:tabs>
         <w:ind w:left="3600" w:hanging="360"/>
       </w:pPr>
@@ -1854,14 +3347,14 @@
         <w:sz w:val="20"/>
       </w:rPr>
     </w:lvl>
-    <w:lvl w:ilvl="5" w:tentative="1">
+    <w:lvl w:ilvl="5">
       <w:start w:val="1"/>
       <w:numFmt w:val="bullet"/>
       <w:lvlText w:val=""/>
       <w:lvlJc w:val="left"/>
       <w:pPr>
         <w:tabs>
-          <w:tab w:val="num" w:pos="4320"/>
+          <w:tab w:val="left" w:pos="4320"/>
         </w:tabs>
         <w:ind w:left="4320" w:hanging="360"/>
       </w:pPr>
@@ -1870,14 +3363,14 @@
         <w:sz w:val="20"/>
       </w:rPr>
     </w:lvl>
-    <w:lvl w:ilvl="6" w:tentative="1">
+    <w:lvl w:ilvl="6">
       <w:start w:val="1"/>
       <w:numFmt w:val="bullet"/>
       <w:lvlText w:val=""/>
       <w:lvlJc w:val="left"/>
       <w:pPr>
         <w:tabs>
-          <w:tab w:val="num" w:pos="5040"/>
+          <w:tab w:val="left" w:pos="5040"/>
         </w:tabs>
         <w:ind w:left="5040" w:hanging="360"/>
       </w:pPr>
@@ -1886,14 +3379,14 @@
         <w:sz w:val="20"/>
       </w:rPr>
     </w:lvl>
-    <w:lvl w:ilvl="7" w:tentative="1">
+    <w:lvl w:ilvl="7">
       <w:start w:val="1"/>
       <w:numFmt w:val="bullet"/>
       <w:lvlText w:val=""/>
       <w:lvlJc w:val="left"/>
       <w:pPr>
         <w:tabs>
-          <w:tab w:val="num" w:pos="5760"/>
+          <w:tab w:val="left" w:pos="5760"/>
         </w:tabs>
         <w:ind w:left="5760" w:hanging="360"/>
       </w:pPr>
@@ -1902,14 +3395,14 @@
         <w:sz w:val="20"/>
       </w:rPr>
     </w:lvl>
-    <w:lvl w:ilvl="8" w:tentative="1">
+    <w:lvl w:ilvl="8">
       <w:start w:val="1"/>
       <w:numFmt w:val="bullet"/>
       <w:lvlText w:val=""/>
       <w:lvlJc w:val="left"/>
       <w:pPr>
         <w:tabs>
-          <w:tab w:val="num" w:pos="6480"/>
+          <w:tab w:val="left" w:pos="6480"/>
         </w:tabs>
         <w:ind w:left="6480" w:hanging="360"/>
       </w:pPr>
@@ -1920,16 +3413,13 @@
     </w:lvl>
   </w:abstractNum>
   <w:num w:numId="1">
-    <w:abstractNumId w:val="1"/>
+    <w:abstractNumId w:val="0"/>
   </w:num>
   <w:num w:numId="2">
-    <w:abstractNumId w:val="0"/>
+    <w:abstractNumId w:val="2"/>
   </w:num>
   <w:num w:numId="3">
-    <w:abstractNumId w:val="3"/>
-  </w:num>
-  <w:num w:numId="4">
-    <w:abstractNumId w:val="2"/>
+    <w:abstractNumId w:val="1"/>
   </w:num>
 </w:numbering>
 </file>
@@ -1940,16 +3430,10 @@
     <w:rPrDefault>
       <w:rPr>
         <w:rFonts w:asciiTheme="minorHAnsi" w:eastAsiaTheme="minorHAnsi" w:hAnsiTheme="minorHAnsi" w:cstheme="minorBidi"/>
-        <w:sz w:val="22"/>
-        <w:szCs w:val="22"/>
-        <w:lang w:val="es-CO" w:eastAsia="en-US" w:bidi="ar-SA"/>
+        <w:lang w:val="es-CO" w:eastAsia="es-CO" w:bidi="ar-SA"/>
       </w:rPr>
     </w:rPrDefault>
-    <w:pPrDefault>
-      <w:pPr>
-        <w:spacing w:after="160" w:line="259" w:lineRule="auto"/>
-      </w:pPr>
-    </w:pPrDefault>
+    <w:pPrDefault/>
   </w:docDefaults>
   <w:latentStyles w:defLockedState="0" w:defUIPriority="99" w:defSemiHidden="0" w:defUnhideWhenUsed="0" w:defQFormat="0" w:count="376">
     <w:lsdException w:name="Normal" w:uiPriority="0" w:qFormat="1"/>
@@ -1986,7 +3470,7 @@
     <w:lsdException w:name="header" w:semiHidden="1" w:unhideWhenUsed="1"/>
     <w:lsdException w:name="footer" w:semiHidden="1" w:unhideWhenUsed="1"/>
     <w:lsdException w:name="index heading" w:semiHidden="1" w:unhideWhenUsed="1"/>
-    <w:lsdException w:name="caption" w:semiHidden="1" w:uiPriority="35" w:unhideWhenUsed="1" w:qFormat="1"/>
+    <w:lsdException w:name="caption" w:uiPriority="35" w:unhideWhenUsed="1" w:qFormat="1"/>
     <w:lsdException w:name="table of figures" w:semiHidden="1" w:unhideWhenUsed="1"/>
     <w:lsdException w:name="envelope address" w:semiHidden="1" w:unhideWhenUsed="1"/>
     <w:lsdException w:name="envelope return" w:semiHidden="1" w:unhideWhenUsed="1"/>
@@ -2017,7 +3501,7 @@
     <w:lsdException w:name="Title" w:uiPriority="10" w:qFormat="1"/>
     <w:lsdException w:name="Closing" w:semiHidden="1" w:unhideWhenUsed="1"/>
     <w:lsdException w:name="Signature" w:semiHidden="1" w:unhideWhenUsed="1"/>
-    <w:lsdException w:name="Default Paragraph Font" w:semiHidden="1" w:uiPriority="1" w:unhideWhenUsed="1"/>
+    <w:lsdException w:name="Default Paragraph Font" w:semiHidden="1" w:uiPriority="1" w:unhideWhenUsed="1" w:qFormat="1"/>
     <w:lsdException w:name="Body Text" w:semiHidden="1" w:unhideWhenUsed="1"/>
     <w:lsdException w:name="Body Text Indent" w:semiHidden="1" w:unhideWhenUsed="1"/>
     <w:lsdException w:name="List Continue" w:semiHidden="1" w:unhideWhenUsed="1"/>
@@ -2109,7 +3593,6 @@
     <w:lsdException w:name="Table Grid" w:uiPriority="39"/>
     <w:lsdException w:name="Table Theme" w:semiHidden="1" w:unhideWhenUsed="1"/>
     <w:lsdException w:name="Placeholder Text" w:semiHidden="1"/>
-    <w:lsdException w:name="No Spacing" w:uiPriority="1" w:qFormat="1"/>
     <w:lsdException w:name="Light Shading" w:uiPriority="60"/>
     <w:lsdException w:name="Light List" w:uiPriority="61"/>
     <w:lsdException w:name="Light Grid" w:uiPriority="62"/>
@@ -2132,8 +3615,6 @@
     <w:lsdException w:name="Medium List 1 Accent 1" w:uiPriority="65"/>
     <w:lsdException w:name="Revision" w:semiHidden="1"/>
     <w:lsdException w:name="List Paragraph" w:uiPriority="34" w:qFormat="1"/>
-    <w:lsdException w:name="Quote" w:uiPriority="29" w:qFormat="1"/>
-    <w:lsdException w:name="Intense Quote" w:uiPriority="30" w:qFormat="1"/>
     <w:lsdException w:name="Medium List 2 Accent 1" w:uiPriority="66"/>
     <w:lsdException w:name="Medium Grid 1 Accent 1" w:uiPriority="67"/>
     <w:lsdException w:name="Medium Grid 2 Accent 1" w:uiPriority="68"/>
@@ -2332,6 +3813,14 @@
   <w:style w:type="paragraph" w:default="1" w:styleId="Normal">
     <w:name w:val="Normal"/>
     <w:qFormat/>
+    <w:pPr>
+      <w:spacing w:after="160" w:line="259" w:lineRule="auto"/>
+    </w:pPr>
+    <w:rPr>
+      <w:sz w:val="22"/>
+      <w:szCs w:val="22"/>
+      <w:lang w:eastAsia="en-US"/>
+    </w:rPr>
   </w:style>
   <w:style w:type="character" w:default="1" w:styleId="Fuentedeprrafopredeter">
     <w:name w:val="Default Paragraph Font"/>
@@ -2360,35 +3849,23 @@
     <w:semiHidden/>
     <w:unhideWhenUsed/>
   </w:style>
-  <w:style w:type="paragraph" w:customStyle="1" w:styleId="Estilo1">
-    <w:name w:val="Estilo1"/>
+  <w:style w:type="paragraph" w:styleId="Descripcin">
+    <w:name w:val="caption"/>
     <w:basedOn w:val="Normal"/>
-    <w:link w:val="Estilo1Car"/>
+    <w:next w:val="Normal"/>
+    <w:uiPriority w:val="35"/>
+    <w:unhideWhenUsed/>
     <w:qFormat/>
-    <w:rsid w:val="00CC7720"/>
+    <w:pPr>
+      <w:spacing w:after="200" w:line="240" w:lineRule="auto"/>
+    </w:pPr>
     <w:rPr>
-      <w:lang w:val="es-MX"/>
+      <w:i/>
+      <w:iCs/>
+      <w:color w:val="44546A" w:themeColor="text2"/>
+      <w:sz w:val="18"/>
+      <w:szCs w:val="18"/>
     </w:rPr>
-  </w:style>
-  <w:style w:type="character" w:customStyle="1" w:styleId="Estilo1Car">
-    <w:name w:val="Estilo1 Car"/>
-    <w:basedOn w:val="Fuentedeprrafopredeter"/>
-    <w:link w:val="Estilo1"/>
-    <w:rsid w:val="00CC7720"/>
-    <w:rPr>
-      <w:lang w:val="es-MX"/>
-    </w:rPr>
-  </w:style>
-  <w:style w:type="paragraph" w:styleId="Prrafodelista">
-    <w:name w:val="List Paragraph"/>
-    <w:basedOn w:val="Normal"/>
-    <w:uiPriority w:val="34"/>
-    <w:qFormat/>
-    <w:rsid w:val="000F520E"/>
-    <w:pPr>
-      <w:ind w:left="720"/>
-      <w:contextualSpacing/>
-    </w:pPr>
   </w:style>
   <w:style w:type="paragraph" w:styleId="NormalWeb">
     <w:name w:val="Normal (Web)"/>
@@ -2396,7 +3873,6 @@
     <w:uiPriority w:val="99"/>
     <w:semiHidden/>
     <w:unhideWhenUsed/>
-    <w:rsid w:val="002650B0"/>
     <w:pPr>
       <w:spacing w:before="100" w:beforeAutospacing="1" w:after="100" w:afterAutospacing="1" w:line="240" w:lineRule="auto"/>
     </w:pPr>
@@ -2407,28 +3883,89 @@
       <w:lang w:eastAsia="es-CO"/>
     </w:rPr>
   </w:style>
+  <w:style w:type="paragraph" w:customStyle="1" w:styleId="Estilo1">
+    <w:name w:val="Estilo1"/>
+    <w:basedOn w:val="Normal"/>
+    <w:link w:val="Estilo1Car"/>
+    <w:qFormat/>
+    <w:rPr>
+      <w:lang w:val="es-MX"/>
+    </w:rPr>
+  </w:style>
+  <w:style w:type="character" w:customStyle="1" w:styleId="Estilo1Car">
+    <w:name w:val="Estilo1 Car"/>
+    <w:basedOn w:val="Fuentedeprrafopredeter"/>
+    <w:link w:val="Estilo1"/>
+    <w:rPr>
+      <w:lang w:val="es-MX"/>
+    </w:rPr>
+  </w:style>
+  <w:style w:type="paragraph" w:styleId="Prrafodelista">
+    <w:name w:val="List Paragraph"/>
+    <w:basedOn w:val="Normal"/>
+    <w:uiPriority w:val="34"/>
+    <w:qFormat/>
+    <w:pPr>
+      <w:ind w:left="720"/>
+      <w:contextualSpacing/>
+    </w:pPr>
+  </w:style>
   <w:style w:type="character" w:customStyle="1" w:styleId="apple-tab-span">
     <w:name w:val="apple-tab-span"/>
     <w:basedOn w:val="Fuentedeprrafopredeter"/>
-    <w:rsid w:val="002650B0"/>
   </w:style>
-  <w:style w:type="paragraph" w:styleId="Descripcin">
-    <w:name w:val="caption"/>
+  <w:style w:type="paragraph" w:styleId="Encabezado">
+    <w:name w:val="header"/>
     <w:basedOn w:val="Normal"/>
-    <w:next w:val="Normal"/>
-    <w:uiPriority w:val="35"/>
+    <w:link w:val="EncabezadoCar"/>
+    <w:uiPriority w:val="99"/>
     <w:unhideWhenUsed/>
-    <w:qFormat/>
-    <w:rsid w:val="00364EF3"/>
+    <w:rsid w:val="00911213"/>
     <w:pPr>
-      <w:spacing w:after="200" w:line="240" w:lineRule="auto"/>
+      <w:tabs>
+        <w:tab w:val="center" w:pos="4419"/>
+        <w:tab w:val="right" w:pos="8838"/>
+      </w:tabs>
+      <w:spacing w:after="0" w:line="240" w:lineRule="auto"/>
     </w:pPr>
+  </w:style>
+  <w:style w:type="character" w:customStyle="1" w:styleId="EncabezadoCar">
+    <w:name w:val="Encabezado Car"/>
+    <w:basedOn w:val="Fuentedeprrafopredeter"/>
+    <w:link w:val="Encabezado"/>
+    <w:uiPriority w:val="99"/>
+    <w:rsid w:val="00911213"/>
     <w:rPr>
-      <w:i/>
-      <w:iCs/>
-      <w:color w:val="44546A" w:themeColor="text2"/>
-      <w:sz w:val="18"/>
-      <w:szCs w:val="18"/>
+      <w:sz w:val="22"/>
+      <w:szCs w:val="22"/>
+      <w:lang w:eastAsia="en-US"/>
+    </w:rPr>
+  </w:style>
+  <w:style w:type="paragraph" w:styleId="Piedepgina">
+    <w:name w:val="footer"/>
+    <w:basedOn w:val="Normal"/>
+    <w:link w:val="PiedepginaCar"/>
+    <w:uiPriority w:val="99"/>
+    <w:unhideWhenUsed/>
+    <w:rsid w:val="00911213"/>
+    <w:pPr>
+      <w:tabs>
+        <w:tab w:val="center" w:pos="4419"/>
+        <w:tab w:val="right" w:pos="8838"/>
+      </w:tabs>
+      <w:spacing w:after="0" w:line="240" w:lineRule="auto"/>
+    </w:pPr>
+  </w:style>
+  <w:style w:type="character" w:customStyle="1" w:styleId="PiedepginaCar">
+    <w:name w:val="Pie de página Car"/>
+    <w:basedOn w:val="Fuentedeprrafopredeter"/>
+    <w:link w:val="Piedepgina"/>
+    <w:uiPriority w:val="99"/>
+    <w:rsid w:val="00911213"/>
+    <w:rPr>
+      <w:sz w:val="22"/>
+      <w:szCs w:val="22"/>
+      <w:lang w:eastAsia="en-US"/>
     </w:rPr>
   </w:style>
 </w:styles>
@@ -2477,7 +4014,7 @@
     </a:clrScheme>
     <a:fontScheme name="Office">
       <a:majorFont>
-        <a:latin typeface="Calibri Light" panose="020F0302020204030204"/>
+        <a:latin typeface="Calibri Light"/>
         <a:ea typeface=""/>
         <a:cs typeface=""/>
         <a:font script="Jpan" typeface="游ゴシック Light"/>
@@ -2510,26 +4047,9 @@
         <a:font script="Viet" typeface="Times New Roman"/>
         <a:font script="Uigh" typeface="Microsoft Uighur"/>
         <a:font script="Geor" typeface="Sylfaen"/>
-        <a:font script="Armn" typeface="Arial"/>
-        <a:font script="Bugi" typeface="Leelawadee UI"/>
-        <a:font script="Bopo" typeface="Microsoft JhengHei"/>
-        <a:font script="Java" typeface="Javanese Text"/>
-        <a:font script="Lisu" typeface="Segoe UI"/>
-        <a:font script="Mymr" typeface="Myanmar Text"/>
-        <a:font script="Nkoo" typeface="Ebrima"/>
-        <a:font script="Olck" typeface="Nirmala UI"/>
-        <a:font script="Osma" typeface="Ebrima"/>
-        <a:font script="Phag" typeface="Phagspa"/>
-        <a:font script="Syrn" typeface="Estrangelo Edessa"/>
-        <a:font script="Syrj" typeface="Estrangelo Edessa"/>
-        <a:font script="Syre" typeface="Estrangelo Edessa"/>
-        <a:font script="Sora" typeface="Nirmala UI"/>
-        <a:font script="Tale" typeface="Microsoft Tai Le"/>
-        <a:font script="Talu" typeface="Microsoft New Tai Lue"/>
-        <a:font script="Tfng" typeface="Ebrima"/>
       </a:majorFont>
       <a:minorFont>
-        <a:latin typeface="Calibri" panose="020F0502020204030204"/>
+        <a:latin typeface="Calibri"/>
         <a:ea typeface=""/>
         <a:cs typeface=""/>
         <a:font script="Jpan" typeface="游明朝"/>
@@ -2562,23 +4082,6 @@
         <a:font script="Viet" typeface="Arial"/>
         <a:font script="Uigh" typeface="Microsoft Uighur"/>
         <a:font script="Geor" typeface="Sylfaen"/>
-        <a:font script="Armn" typeface="Arial"/>
-        <a:font script="Bugi" typeface="Leelawadee UI"/>
-        <a:font script="Bopo" typeface="Microsoft JhengHei"/>
-        <a:font script="Java" typeface="Javanese Text"/>
-        <a:font script="Lisu" typeface="Segoe UI"/>
-        <a:font script="Mymr" typeface="Myanmar Text"/>
-        <a:font script="Nkoo" typeface="Ebrima"/>
-        <a:font script="Olck" typeface="Nirmala UI"/>
-        <a:font script="Osma" typeface="Ebrima"/>
-        <a:font script="Phag" typeface="Phagspa"/>
-        <a:font script="Syrn" typeface="Estrangelo Edessa"/>
-        <a:font script="Syrj" typeface="Estrangelo Edessa"/>
-        <a:font script="Syre" typeface="Estrangelo Edessa"/>
-        <a:font script="Sora" typeface="Nirmala UI"/>
-        <a:font script="Tale" typeface="Microsoft Tai Le"/>
-        <a:font script="Talu" typeface="Microsoft New Tai Lue"/>
-        <a:font script="Tfng" typeface="Ebrima"/>
       </a:minorFont>
     </a:fontScheme>
     <a:fmtScheme name="Office">
@@ -2721,10 +4224,5 @@
   </a:themeElements>
   <a:objectDefaults/>
   <a:extraClrSchemeLst/>
-  <a:extLst>
-    <a:ext uri="{05A4C25C-085E-4340-85A3-A5531E510DB2}">
-      <thm15:themeFamily xmlns:thm15="http://schemas.microsoft.com/office/thememl/2012/main" name="Office Theme" id="{62F939B6-93AF-4DB8-9C6B-D6C7DFDC589F}" vid="{4A3C46E8-61CC-4603-A589-7422A47A8E4A}"/>
-    </a:ext>
-  </a:extLst>
 </a:theme>
 </file>
</xml_diff>